<commit_message>
Minor doc update, removing comments
Expanding some of the language in the doc on the way to a first version,
and removing my comments on the workload generator
</commit_message>
<xml_diff>
--- a/documentation/main.docx
+++ b/documentation/main.docx
@@ -378,23 +378,44 @@
     </w:p>
     <w:p>
       <w:r>
-        <w:t xml:space="preserve">Reads in </w:t>
+        <w:t>Description</w:t>
+      </w:r>
+    </w:p>
+    <w:p>
+      <w:r>
+        <w:t>The workload generator was initially written in Python due to group familiarity with the language. Performance was not considered to be a key factor at this stage of development. Devising a functional system was the primary focus.</w:t>
+      </w:r>
+    </w:p>
+    <w:p>
+      <w:r>
+        <w:t xml:space="preserve">Advancements in the code may take the form of translation to C, and adding threads to </w:t>
       </w:r>
       <w:proofErr w:type="spellStart"/>
       <w:r>
-        <w:t>worlkload</w:t>
+        <w:t>parallelise</w:t>
       </w:r>
       <w:proofErr w:type="spellEnd"/>
       <w:r>
-        <w:t xml:space="preserve"> file and sends commands directly to the [web </w:t>
-      </w:r>
-      <w:proofErr w:type="spellStart"/>
-      <w:r>
-        <w:t>server|transaction</w:t>
-      </w:r>
-      <w:proofErr w:type="spellEnd"/>
-      <w:r>
-        <w:t xml:space="preserve"> server].</w:t>
+        <w:t xml:space="preserve"> the commands (keeping each users' commands in order).</w:t>
+      </w:r>
+    </w:p>
+    <w:p/>
+    <w:p>
+      <w:r>
+        <w:t>Method of operation</w:t>
+      </w:r>
+    </w:p>
+    <w:p>
+      <w:r>
+        <w:t xml:space="preserve">The workload generator opens the provided workload file, reads each line sequentially, </w:t>
+      </w:r>
+      <w:r>
+        <w:t>builds a command to send for processing, and connects to the web server to simulate a form submission from a web client.</w:t>
+      </w:r>
+    </w:p>
+    <w:p>
+      <w:r>
+        <w:t>An alternative being considered is to have the workload generator communicate directly to the transaction server.</w:t>
       </w:r>
       <w:bookmarkStart w:id="0" w:name="_GoBack"/>
       <w:bookmarkEnd w:id="0"/>
@@ -1451,7 +1472,7 @@
 </file>
 
 <file path=customXml/itemProps1.xml><?xml version="1.0" encoding="utf-8"?>
-<ds:datastoreItem xmlns:ds="http://schemas.openxmlformats.org/officeDocument/2006/customXml" ds:itemID="{712EAE3C-CA08-4B8C-A596-EE92FA77849D}">
+<ds:datastoreItem xmlns:ds="http://schemas.openxmlformats.org/officeDocument/2006/customXml" ds:itemID="{C7493A60-8CDC-4485-AE19-2B6A80BE8AAF}">
   <ds:schemaRefs>
     <ds:schemaRef ds:uri="http://schemas.openxmlformats.org/officeDocument/2006/bibliography"/>
   </ds:schemaRefs>

</xml_diff>

<commit_message>
Add shauns changes that i clobbered with my merge.
</commit_message>
<xml_diff>
--- a/documentation/main.docx
+++ b/documentation/main.docx
@@ -568,6 +568,73 @@
     </w:p>
     <w:p>
       <w:pPr>
+        <w:pStyle w:val="Normal"/>
+        <w:rPr/>
+      </w:pPr>
+      <w:r>
+        <w:rPr/>
+        <w:t>Figure 2.1 below shows the basic structure of the system. For the purpose of this project the workload generator will replace the web client.</w:t>
+      </w:r>
+    </w:p>
+    <w:p>
+      <w:pPr>
+        <w:pStyle w:val="Normal"/>
+        <w:rPr/>
+      </w:pPr>
+      <w:r>
+        <w:drawing>
+          <wp:anchor behindDoc="0" distT="0" distB="101600" distL="0" distR="0" simplePos="0" locked="0" layoutInCell="1" allowOverlap="1" relativeHeight="2">
+            <wp:simplePos x="0" y="0"/>
+            <wp:positionH relativeFrom="column">
+              <wp:align>center</wp:align>
+            </wp:positionH>
+            <wp:positionV relativeFrom="paragraph">
+              <wp:align>top</wp:align>
+            </wp:positionV>
+            <wp:extent cx="6099810" cy="4161790"/>
+            <wp:effectExtent l="0" t="0" r="0" b="0"/>
+            <wp:wrapSquare wrapText="largest"/>
+            <wp:docPr id="1" name="Image1" descr=""/>
+            <wp:cNvGraphicFramePr>
+              <a:graphicFrameLocks xmlns:a="http://schemas.openxmlformats.org/drawingml/2006/main" noChangeAspect="1"/>
+            </wp:cNvGraphicFramePr>
+            <a:graphic xmlns:a="http://schemas.openxmlformats.org/drawingml/2006/main">
+              <a:graphicData uri="http://schemas.openxmlformats.org/drawingml/2006/picture">
+                <pic:pic xmlns:pic="http://schemas.openxmlformats.org/drawingml/2006/picture">
+                  <pic:nvPicPr>
+                    <pic:cNvPr id="1" name="Image1" descr=""/>
+                    <pic:cNvPicPr>
+                      <a:picLocks noChangeAspect="1" noChangeArrowheads="1"/>
+                    </pic:cNvPicPr>
+                  </pic:nvPicPr>
+                  <pic:blipFill>
+                    <a:blip r:embed="rId2"/>
+                    <a:stretch>
+                      <a:fillRect/>
+                    </a:stretch>
+                  </pic:blipFill>
+                  <pic:spPr bwMode="auto">
+                    <a:xfrm>
+                      <a:off x="0" y="0"/>
+                      <a:ext cx="6099810" cy="4161790"/>
+                    </a:xfrm>
+                    <a:prstGeom prst="rect">
+                      <a:avLst/>
+                    </a:prstGeom>
+                  </pic:spPr>
+                </pic:pic>
+              </a:graphicData>
+            </a:graphic>
+          </wp:anchor>
+        </w:drawing>
+      </w:r>
+      <w:r>
+        <w:rPr/>
+        <w:t>Figure 2.1: First Architecture Diagram</w:t>
+      </w:r>
+    </w:p>
+    <w:p>
+      <w:pPr>
         <w:pStyle w:val="Heading1"/>
         <w:rPr/>
       </w:pPr>
@@ -580,14 +647,44 @@
     </w:p>
     <w:p>
       <w:pPr>
+        <w:pStyle w:val="Normal"/>
+        <w:rPr/>
+      </w:pPr>
+      <w:bookmarkStart w:id="9" w:name="__DdeLink__800_1436562261"/>
+      <w:r>
+        <w:rPr/>
+        <w:t>//</w:t>
+      </w:r>
+      <w:bookmarkEnd w:id="9"/>
+      <w:r>
+        <w:rPr/>
+        <w:t>To be decided at a later date</w:t>
+      </w:r>
+    </w:p>
+    <w:p>
+      <w:pPr>
         <w:pStyle w:val="Heading1"/>
         <w:rPr/>
       </w:pPr>
-      <w:bookmarkStart w:id="9" w:name="__RefHeading___Toc591_1436562261"/>
-      <w:bookmarkEnd w:id="9"/>
+      <w:bookmarkStart w:id="10" w:name="__RefHeading___Toc591_1436562261"/>
+      <w:bookmarkEnd w:id="10"/>
       <w:r>
         <w:rPr/>
         <w:t>4.0 Stability Analysis</w:t>
+      </w:r>
+    </w:p>
+    <w:p>
+      <w:pPr>
+        <w:pStyle w:val="Normal"/>
+        <w:rPr/>
+      </w:pPr>
+      <w:r>
+        <w:rPr/>
+        <w:t>//</w:t>
+      </w:r>
+      <w:r>
+        <w:rPr/>
+        <w:t>To be decided at a later date</w:t>
       </w:r>
     </w:p>
     <w:sectPr>

</xml_diff>

<commit_message>
ACTUALLY add shaun's changes.
</commit_message>
<xml_diff>
--- a/documentation/main.docx
+++ b/documentation/main.docx
@@ -243,115 +243,449 @@
     </w:p>
     <w:p>
       <w:pPr>
-        <w:pStyle w:val="Contents2"/>
-        <w:rPr/>
-      </w:pPr>
-      <w:bookmarkStart w:id="1" w:name="__RefHeading___Toc159_1436562261"/>
-      <w:bookmarkEnd w:id="1"/>
-      <w:r>
-        <w:rPr/>
-        <w:t>1.1 Workload Generator (</w:t>
-      </w:r>
-      <w:r>
-        <w:rPr/>
-        <w:t>Web Client</w:t>
-      </w:r>
-      <w:r>
-        <w:rPr/>
-        <w:t>)</w:t>
-      </w:r>
-    </w:p>
-    <w:p>
-      <w:pPr>
-        <w:pStyle w:val="Normal"/>
-        <w:rPr/>
-      </w:pPr>
-      <w:r>
-        <w:rPr/>
-        <w:t>The web client (will) support(s)</w:t>
-      </w:r>
-    </w:p>
-    <w:p>
-      <w:pPr>
-        <w:pStyle w:val="Normal"/>
-        <w:rPr/>
-      </w:pPr>
-      <w:r>
-        <w:rPr/>
+        <w:pStyle w:val="Normal"/>
+        <w:tabs>
+          <w:tab w:val="left" w:pos="560" w:leader="none"/>
+          <w:tab w:val="left" w:pos="1120" w:leader="none"/>
+          <w:tab w:val="left" w:pos="1680" w:leader="none"/>
+          <w:tab w:val="left" w:pos="2240" w:leader="none"/>
+          <w:tab w:val="left" w:pos="2800" w:leader="none"/>
+          <w:tab w:val="left" w:pos="3360" w:leader="none"/>
+          <w:tab w:val="left" w:pos="3920" w:leader="none"/>
+          <w:tab w:val="left" w:pos="4480" w:leader="none"/>
+          <w:tab w:val="left" w:pos="5040" w:leader="none"/>
+          <w:tab w:val="left" w:pos="5600" w:leader="none"/>
+          <w:tab w:val="left" w:pos="6160" w:leader="none"/>
+          <w:tab w:val="left" w:pos="6720" w:leader="none"/>
+        </w:tabs>
+        <w:spacing w:lineRule="auto" w:line="256"/>
+        <w:rPr/>
+      </w:pPr>
+      <w:r>
+        <w:rPr>
+          <w:rFonts w:ascii="Helvetica-Light" w:hAnsi="Helvetica-Light"/>
+          <w:outline w:val="false"/>
+          <w:color w:val="193B65"/>
+          <w:spacing w:val="0"/>
+          <w:sz w:val="24"/>
+          <w:u w:val="none"/>
+        </w:rPr>
+        <w:t>Auditing/Reporting Database</w:t>
+      </w:r>
+    </w:p>
+    <w:p>
+      <w:pPr>
+        <w:pStyle w:val="Normal"/>
+        <w:tabs>
+          <w:tab w:val="left" w:pos="560" w:leader="none"/>
+          <w:tab w:val="left" w:pos="1120" w:leader="none"/>
+          <w:tab w:val="left" w:pos="1680" w:leader="none"/>
+          <w:tab w:val="left" w:pos="2240" w:leader="none"/>
+          <w:tab w:val="left" w:pos="2800" w:leader="none"/>
+          <w:tab w:val="left" w:pos="3360" w:leader="none"/>
+          <w:tab w:val="left" w:pos="3920" w:leader="none"/>
+          <w:tab w:val="left" w:pos="4480" w:leader="none"/>
+          <w:tab w:val="left" w:pos="5040" w:leader="none"/>
+          <w:tab w:val="left" w:pos="5600" w:leader="none"/>
+          <w:tab w:val="left" w:pos="6160" w:leader="none"/>
+          <w:tab w:val="left" w:pos="6720" w:leader="none"/>
+        </w:tabs>
+        <w:spacing w:lineRule="auto" w:line="256" w:before="0" w:after="160"/>
+        <w:rPr/>
+      </w:pPr>
+      <w:r>
+        <w:rPr>
+          <w:rFonts w:ascii="TrebuchetMS" w:hAnsi="TrebuchetMS"/>
+          <w:outline w:val="false"/>
+          <w:color w:val="000000"/>
+          <w:spacing w:val="0"/>
+          <w:sz w:val="22"/>
+          <w:u w:val="none"/>
+        </w:rPr>
+        <w:t>Receives information from all servers about received requests.</w:t>
+      </w:r>
+    </w:p>
+    <w:p>
+      <w:pPr>
+        <w:pStyle w:val="Heading2"/>
+        <w:rPr/>
+      </w:pPr>
+      <w:r>
+        <w:rPr>
+          <w:rFonts w:ascii="Helvetica-Light" w:hAnsi="Helvetica-Light"/>
+          <w:outline w:val="false"/>
+          <w:color w:val="193B65"/>
+          <w:spacing w:val="0"/>
+          <w:sz w:val="24"/>
+          <w:u w:val="none"/>
+        </w:rPr>
+        <w:t xml:space="preserve">1.1 </w:t>
+      </w:r>
+      <w:r>
+        <w:rPr>
+          <w:rFonts w:ascii="Helvetica-Light" w:hAnsi="Helvetica-Light"/>
+          <w:outline w:val="false"/>
+          <w:color w:val="193B65"/>
+          <w:spacing w:val="0"/>
+          <w:sz w:val="24"/>
+          <w:u w:val="none"/>
+        </w:rPr>
+        <w:t xml:space="preserve">Web Client </w:t>
+      </w:r>
+    </w:p>
+    <w:p>
+      <w:pPr>
+        <w:pStyle w:val="Normal"/>
+        <w:tabs>
+          <w:tab w:val="left" w:pos="560" w:leader="none"/>
+          <w:tab w:val="left" w:pos="1120" w:leader="none"/>
+          <w:tab w:val="left" w:pos="1680" w:leader="none"/>
+          <w:tab w:val="left" w:pos="2240" w:leader="none"/>
+          <w:tab w:val="left" w:pos="2800" w:leader="none"/>
+          <w:tab w:val="left" w:pos="3360" w:leader="none"/>
+          <w:tab w:val="left" w:pos="3920" w:leader="none"/>
+          <w:tab w:val="left" w:pos="4480" w:leader="none"/>
+          <w:tab w:val="left" w:pos="5040" w:leader="none"/>
+          <w:tab w:val="left" w:pos="5600" w:leader="none"/>
+          <w:tab w:val="left" w:pos="6160" w:leader="none"/>
+          <w:tab w:val="left" w:pos="6720" w:leader="none"/>
+        </w:tabs>
+        <w:spacing w:lineRule="auto" w:line="256" w:before="0" w:after="160"/>
+        <w:rPr/>
+      </w:pPr>
+      <w:r>
+        <w:rPr>
+          <w:rFonts w:ascii="TrebuchetMS" w:hAnsi="TrebuchetMS"/>
+          <w:outline w:val="false"/>
+          <w:color w:val="000000"/>
+          <w:spacing w:val="0"/>
+          <w:sz w:val="22"/>
+          <w:u w:val="none"/>
+        </w:rPr>
+        <w:t>Implement in HTML5</w:t>
+      </w:r>
+    </w:p>
+    <w:p>
+      <w:pPr>
+        <w:pStyle w:val="Normal"/>
+        <w:tabs>
+          <w:tab w:val="left" w:pos="560" w:leader="none"/>
+          <w:tab w:val="left" w:pos="1120" w:leader="none"/>
+          <w:tab w:val="left" w:pos="1680" w:leader="none"/>
+          <w:tab w:val="left" w:pos="2240" w:leader="none"/>
+          <w:tab w:val="left" w:pos="2800" w:leader="none"/>
+          <w:tab w:val="left" w:pos="3360" w:leader="none"/>
+          <w:tab w:val="left" w:pos="3920" w:leader="none"/>
+          <w:tab w:val="left" w:pos="4480" w:leader="none"/>
+          <w:tab w:val="left" w:pos="5040" w:leader="none"/>
+          <w:tab w:val="left" w:pos="5600" w:leader="none"/>
+          <w:tab w:val="left" w:pos="6160" w:leader="none"/>
+          <w:tab w:val="left" w:pos="6720" w:leader="none"/>
+        </w:tabs>
+        <w:spacing w:lineRule="auto" w:line="256" w:before="0" w:after="160"/>
+        <w:rPr/>
+      </w:pPr>
+      <w:r>
+        <w:rPr>
+          <w:rFonts w:ascii="TrebuchetMS" w:hAnsi="TrebuchetMS"/>
+          <w:outline w:val="false"/>
+          <w:color w:val="000000"/>
+          <w:spacing w:val="0"/>
+          <w:sz w:val="22"/>
+          <w:u w:val="none"/>
+        </w:rPr>
+        <w:t>Required functions</w:t>
+      </w:r>
+    </w:p>
+    <w:p>
+      <w:pPr>
+        <w:pStyle w:val="Normal"/>
+        <w:tabs>
+          <w:tab w:val="left" w:pos="560" w:leader="none"/>
+          <w:tab w:val="left" w:pos="1120" w:leader="none"/>
+          <w:tab w:val="left" w:pos="1680" w:leader="none"/>
+          <w:tab w:val="left" w:pos="2240" w:leader="none"/>
+          <w:tab w:val="left" w:pos="2800" w:leader="none"/>
+          <w:tab w:val="left" w:pos="3360" w:leader="none"/>
+          <w:tab w:val="left" w:pos="3920" w:leader="none"/>
+          <w:tab w:val="left" w:pos="4480" w:leader="none"/>
+          <w:tab w:val="left" w:pos="5040" w:leader="none"/>
+          <w:tab w:val="left" w:pos="5600" w:leader="none"/>
+          <w:tab w:val="left" w:pos="6160" w:leader="none"/>
+          <w:tab w:val="left" w:pos="6720" w:leader="none"/>
+        </w:tabs>
+        <w:spacing w:lineRule="auto" w:line="256" w:before="0" w:after="160"/>
+        <w:rPr/>
+      </w:pPr>
+      <w:r>
+        <w:rPr>
+          <w:rFonts w:ascii="TrebuchetMS" w:hAnsi="TrebuchetMS"/>
+          <w:outline w:val="false"/>
+          <w:color w:val="000000"/>
+          <w:spacing w:val="0"/>
+          <w:sz w:val="22"/>
+          <w:u w:val="none"/>
+        </w:rPr>
+        <w:t>Note: web client implementation can be left until the end of the project.</w:t>
+      </w:r>
+    </w:p>
+    <w:p>
+      <w:pPr>
+        <w:pStyle w:val="Normal"/>
+        <w:tabs>
+          <w:tab w:val="left" w:pos="560" w:leader="none"/>
+          <w:tab w:val="left" w:pos="1120" w:leader="none"/>
+          <w:tab w:val="left" w:pos="1680" w:leader="none"/>
+          <w:tab w:val="left" w:pos="2240" w:leader="none"/>
+          <w:tab w:val="left" w:pos="2800" w:leader="none"/>
+          <w:tab w:val="left" w:pos="3360" w:leader="none"/>
+          <w:tab w:val="left" w:pos="3920" w:leader="none"/>
+          <w:tab w:val="left" w:pos="4480" w:leader="none"/>
+          <w:tab w:val="left" w:pos="5040" w:leader="none"/>
+          <w:tab w:val="left" w:pos="5600" w:leader="none"/>
+          <w:tab w:val="left" w:pos="6160" w:leader="none"/>
+          <w:tab w:val="left" w:pos="6720" w:leader="none"/>
+        </w:tabs>
+        <w:spacing w:lineRule="auto" w:line="256" w:before="0" w:after="160"/>
+        <w:rPr/>
+      </w:pPr>
+      <w:r>
+        <w:rPr>
+          <w:rFonts w:ascii="TrebuchetMS" w:hAnsi="TrebuchetMS"/>
+          <w:outline w:val="false"/>
+          <w:color w:val="000000"/>
+          <w:spacing w:val="0"/>
+          <w:sz w:val="22"/>
+          <w:u w:val="none"/>
+        </w:rPr>
         <w:t>Adding a user</w:t>
       </w:r>
     </w:p>
     <w:p>
       <w:pPr>
         <w:pStyle w:val="Normal"/>
+        <w:tabs>
+          <w:tab w:val="left" w:pos="560" w:leader="none"/>
+          <w:tab w:val="left" w:pos="1120" w:leader="none"/>
+          <w:tab w:val="left" w:pos="1680" w:leader="none"/>
+          <w:tab w:val="left" w:pos="2240" w:leader="none"/>
+          <w:tab w:val="left" w:pos="2800" w:leader="none"/>
+          <w:tab w:val="left" w:pos="3360" w:leader="none"/>
+          <w:tab w:val="left" w:pos="3920" w:leader="none"/>
+          <w:tab w:val="left" w:pos="4480" w:leader="none"/>
+          <w:tab w:val="left" w:pos="5040" w:leader="none"/>
+          <w:tab w:val="left" w:pos="5600" w:leader="none"/>
+          <w:tab w:val="left" w:pos="6160" w:leader="none"/>
+          <w:tab w:val="left" w:pos="6720" w:leader="none"/>
+        </w:tabs>
+        <w:spacing w:lineRule="auto" w:line="256" w:before="0" w:after="160"/>
         <w:ind w:left="720" w:hanging="0"/>
         <w:rPr/>
       </w:pPr>
       <w:r>
-        <w:rPr/>
+        <w:rPr>
+          <w:rFonts w:ascii="TrebuchetMS" w:hAnsi="TrebuchetMS"/>
+          <w:outline w:val="false"/>
+          <w:color w:val="000000"/>
+          <w:spacing w:val="0"/>
+          <w:sz w:val="22"/>
+          <w:u w:val="none"/>
+        </w:rPr>
         <w:t xml:space="preserve">In the tool bar at the top of each page is a "Sign Up" link that leads to a page where one can enter their desired user name. </w:t>
       </w:r>
     </w:p>
     <w:p>
       <w:pPr>
         <w:pStyle w:val="Normal"/>
+        <w:tabs>
+          <w:tab w:val="left" w:pos="560" w:leader="none"/>
+          <w:tab w:val="left" w:pos="1120" w:leader="none"/>
+          <w:tab w:val="left" w:pos="1680" w:leader="none"/>
+          <w:tab w:val="left" w:pos="2240" w:leader="none"/>
+          <w:tab w:val="left" w:pos="2800" w:leader="none"/>
+          <w:tab w:val="left" w:pos="3360" w:leader="none"/>
+          <w:tab w:val="left" w:pos="3920" w:leader="none"/>
+          <w:tab w:val="left" w:pos="4480" w:leader="none"/>
+          <w:tab w:val="left" w:pos="5040" w:leader="none"/>
+          <w:tab w:val="left" w:pos="5600" w:leader="none"/>
+          <w:tab w:val="left" w:pos="6160" w:leader="none"/>
+          <w:tab w:val="left" w:pos="6720" w:leader="none"/>
+        </w:tabs>
+        <w:spacing w:lineRule="auto" w:line="256" w:before="0" w:after="160"/>
         <w:ind w:left="720" w:hanging="0"/>
         <w:rPr/>
       </w:pPr>
       <w:r>
-        <w:rPr/>
+        <w:rPr>
+          <w:rFonts w:ascii="TrebuchetMS" w:hAnsi="TrebuchetMS"/>
+          <w:outline w:val="false"/>
+          <w:color w:val="000000"/>
+          <w:spacing w:val="0"/>
+          <w:sz w:val="22"/>
+          <w:u w:val="none"/>
+        </w:rPr>
         <w:t>Cookie to store logged in username?</w:t>
       </w:r>
     </w:p>
     <w:p>
       <w:pPr>
         <w:pStyle w:val="Normal"/>
-        <w:rPr/>
-      </w:pPr>
-      <w:r>
-        <w:rPr/>
+        <w:tabs>
+          <w:tab w:val="left" w:pos="560" w:leader="none"/>
+          <w:tab w:val="left" w:pos="1120" w:leader="none"/>
+          <w:tab w:val="left" w:pos="1680" w:leader="none"/>
+          <w:tab w:val="left" w:pos="2240" w:leader="none"/>
+          <w:tab w:val="left" w:pos="2800" w:leader="none"/>
+          <w:tab w:val="left" w:pos="3360" w:leader="none"/>
+          <w:tab w:val="left" w:pos="3920" w:leader="none"/>
+          <w:tab w:val="left" w:pos="4480" w:leader="none"/>
+          <w:tab w:val="left" w:pos="5040" w:leader="none"/>
+          <w:tab w:val="left" w:pos="5600" w:leader="none"/>
+          <w:tab w:val="left" w:pos="6160" w:leader="none"/>
+          <w:tab w:val="left" w:pos="6720" w:leader="none"/>
+        </w:tabs>
+        <w:spacing w:lineRule="auto" w:line="256" w:before="0" w:after="160"/>
+        <w:rPr/>
+      </w:pPr>
+      <w:r>
+        <w:rPr>
+          <w:rFonts w:ascii="TrebuchetMS" w:hAnsi="TrebuchetMS"/>
+          <w:outline w:val="false"/>
+          <w:color w:val="000000"/>
+          <w:spacing w:val="0"/>
+          <w:sz w:val="22"/>
+          <w:u w:val="none"/>
+        </w:rPr>
         <w:t>Logging in (no authentication)</w:t>
       </w:r>
     </w:p>
     <w:p>
       <w:pPr>
         <w:pStyle w:val="Normal"/>
+        <w:tabs>
+          <w:tab w:val="left" w:pos="560" w:leader="none"/>
+          <w:tab w:val="left" w:pos="1120" w:leader="none"/>
+          <w:tab w:val="left" w:pos="1680" w:leader="none"/>
+          <w:tab w:val="left" w:pos="2240" w:leader="none"/>
+          <w:tab w:val="left" w:pos="2800" w:leader="none"/>
+          <w:tab w:val="left" w:pos="3360" w:leader="none"/>
+          <w:tab w:val="left" w:pos="3920" w:leader="none"/>
+          <w:tab w:val="left" w:pos="4480" w:leader="none"/>
+          <w:tab w:val="left" w:pos="5040" w:leader="none"/>
+          <w:tab w:val="left" w:pos="5600" w:leader="none"/>
+          <w:tab w:val="left" w:pos="6160" w:leader="none"/>
+          <w:tab w:val="left" w:pos="6720" w:leader="none"/>
+        </w:tabs>
+        <w:spacing w:lineRule="auto" w:line="256" w:before="0" w:after="160"/>
         <w:ind w:left="720" w:hanging="0"/>
         <w:rPr/>
       </w:pPr>
       <w:r>
-        <w:rPr/>
+        <w:rPr>
+          <w:rFonts w:ascii="TrebuchetMS" w:hAnsi="TrebuchetMS"/>
+          <w:outline w:val="false"/>
+          <w:color w:val="000000"/>
+          <w:spacing w:val="0"/>
+          <w:sz w:val="22"/>
+          <w:u w:val="none"/>
+        </w:rPr>
         <w:t xml:space="preserve">In the tool bar at the top of each page is a "Log in" link that leads to a page where one can enter their user name. </w:t>
       </w:r>
     </w:p>
     <w:p>
       <w:pPr>
         <w:pStyle w:val="Normal"/>
+        <w:tabs>
+          <w:tab w:val="left" w:pos="560" w:leader="none"/>
+          <w:tab w:val="left" w:pos="1120" w:leader="none"/>
+          <w:tab w:val="left" w:pos="1680" w:leader="none"/>
+          <w:tab w:val="left" w:pos="2240" w:leader="none"/>
+          <w:tab w:val="left" w:pos="2800" w:leader="none"/>
+          <w:tab w:val="left" w:pos="3360" w:leader="none"/>
+          <w:tab w:val="left" w:pos="3920" w:leader="none"/>
+          <w:tab w:val="left" w:pos="4480" w:leader="none"/>
+          <w:tab w:val="left" w:pos="5040" w:leader="none"/>
+          <w:tab w:val="left" w:pos="5600" w:leader="none"/>
+          <w:tab w:val="left" w:pos="6160" w:leader="none"/>
+          <w:tab w:val="left" w:pos="6720" w:leader="none"/>
+        </w:tabs>
+        <w:spacing w:lineRule="auto" w:line="256" w:before="0" w:after="160"/>
         <w:ind w:left="720" w:hanging="0"/>
         <w:rPr/>
       </w:pPr>
       <w:r>
-        <w:rPr/>
+        <w:rPr>
+          <w:rFonts w:ascii="TrebuchetMS" w:hAnsi="TrebuchetMS"/>
+          <w:outline w:val="false"/>
+          <w:color w:val="000000"/>
+          <w:spacing w:val="0"/>
+          <w:sz w:val="22"/>
+          <w:u w:val="none"/>
+        </w:rPr>
         <w:t>Again, cookies?</w:t>
       </w:r>
     </w:p>
     <w:p>
       <w:pPr>
         <w:pStyle w:val="Normal"/>
-        <w:rPr/>
-      </w:pPr>
-      <w:r>
-        <w:rPr/>
+        <w:tabs>
+          <w:tab w:val="left" w:pos="560" w:leader="none"/>
+          <w:tab w:val="left" w:pos="1120" w:leader="none"/>
+          <w:tab w:val="left" w:pos="1680" w:leader="none"/>
+          <w:tab w:val="left" w:pos="2240" w:leader="none"/>
+          <w:tab w:val="left" w:pos="2800" w:leader="none"/>
+          <w:tab w:val="left" w:pos="3360" w:leader="none"/>
+          <w:tab w:val="left" w:pos="3920" w:leader="none"/>
+          <w:tab w:val="left" w:pos="4480" w:leader="none"/>
+          <w:tab w:val="left" w:pos="5040" w:leader="none"/>
+          <w:tab w:val="left" w:pos="5600" w:leader="none"/>
+          <w:tab w:val="left" w:pos="6160" w:leader="none"/>
+          <w:tab w:val="left" w:pos="6720" w:leader="none"/>
+        </w:tabs>
+        <w:spacing w:lineRule="auto" w:line="256" w:before="0" w:after="160"/>
+        <w:rPr/>
+      </w:pPr>
+      <w:r>
+        <w:rPr>
+          <w:rFonts w:ascii="TrebuchetMS" w:hAnsi="TrebuchetMS"/>
+          <w:outline w:val="false"/>
+          <w:color w:val="000000"/>
+          <w:spacing w:val="0"/>
+          <w:sz w:val="22"/>
+          <w:u w:val="none"/>
+        </w:rPr>
         <w:t>Account summary</w:t>
       </w:r>
     </w:p>
     <w:p>
       <w:pPr>
         <w:pStyle w:val="Normal"/>
-        <w:rPr/>
-      </w:pPr>
-      <w:r>
-        <w:rPr/>
+        <w:tabs>
+          <w:tab w:val="left" w:pos="560" w:leader="none"/>
+          <w:tab w:val="left" w:pos="1120" w:leader="none"/>
+          <w:tab w:val="left" w:pos="1680" w:leader="none"/>
+          <w:tab w:val="left" w:pos="2240" w:leader="none"/>
+          <w:tab w:val="left" w:pos="2800" w:leader="none"/>
+          <w:tab w:val="left" w:pos="3360" w:leader="none"/>
+          <w:tab w:val="left" w:pos="3920" w:leader="none"/>
+          <w:tab w:val="left" w:pos="4480" w:leader="none"/>
+          <w:tab w:val="left" w:pos="5040" w:leader="none"/>
+          <w:tab w:val="left" w:pos="5600" w:leader="none"/>
+          <w:tab w:val="left" w:pos="6160" w:leader="none"/>
+          <w:tab w:val="left" w:pos="6720" w:leader="none"/>
+        </w:tabs>
+        <w:spacing w:lineRule="auto" w:line="256" w:before="0" w:after="160"/>
+        <w:rPr/>
+      </w:pPr>
+      <w:r>
+        <w:rPr>
+          <w:rFonts w:ascii="TrebuchetMS" w:hAnsi="TrebuchetMS"/>
+          <w:outline w:val="false"/>
+          <w:color w:val="000000"/>
+          <w:spacing w:val="0"/>
+          <w:sz w:val="22"/>
+          <w:u w:val="none"/>
+        </w:rPr>
         <w:tab/>
         <w:t>Show transaction history, status of accounts, current buy/sell triggers</w:t>
       </w:r>
@@ -359,83 +693,259 @@
     <w:p>
       <w:pPr>
         <w:pStyle w:val="Normal"/>
-        <w:rPr/>
-      </w:pPr>
-      <w:r>
-        <w:rPr/>
+        <w:tabs>
+          <w:tab w:val="left" w:pos="560" w:leader="none"/>
+          <w:tab w:val="left" w:pos="1120" w:leader="none"/>
+          <w:tab w:val="left" w:pos="1680" w:leader="none"/>
+          <w:tab w:val="left" w:pos="2240" w:leader="none"/>
+          <w:tab w:val="left" w:pos="2800" w:leader="none"/>
+          <w:tab w:val="left" w:pos="3360" w:leader="none"/>
+          <w:tab w:val="left" w:pos="3920" w:leader="none"/>
+          <w:tab w:val="left" w:pos="4480" w:leader="none"/>
+          <w:tab w:val="left" w:pos="5040" w:leader="none"/>
+          <w:tab w:val="left" w:pos="5600" w:leader="none"/>
+          <w:tab w:val="left" w:pos="6160" w:leader="none"/>
+          <w:tab w:val="left" w:pos="6720" w:leader="none"/>
+        </w:tabs>
+        <w:spacing w:lineRule="auto" w:line="256" w:before="0" w:after="160"/>
+        <w:rPr/>
+      </w:pPr>
+      <w:r>
+        <w:rPr>
+          <w:rFonts w:ascii="TrebuchetMS" w:hAnsi="TrebuchetMS"/>
+          <w:outline w:val="false"/>
+          <w:color w:val="000000"/>
+          <w:spacing w:val="0"/>
+          <w:sz w:val="22"/>
+          <w:u w:val="none"/>
+        </w:rPr>
         <w:t>Getting a stock quote</w:t>
       </w:r>
     </w:p>
     <w:p>
       <w:pPr>
         <w:pStyle w:val="Normal"/>
+        <w:tabs>
+          <w:tab w:val="left" w:pos="560" w:leader="none"/>
+          <w:tab w:val="left" w:pos="1120" w:leader="none"/>
+          <w:tab w:val="left" w:pos="1680" w:leader="none"/>
+          <w:tab w:val="left" w:pos="2240" w:leader="none"/>
+          <w:tab w:val="left" w:pos="2800" w:leader="none"/>
+          <w:tab w:val="left" w:pos="3360" w:leader="none"/>
+          <w:tab w:val="left" w:pos="3920" w:leader="none"/>
+          <w:tab w:val="left" w:pos="4480" w:leader="none"/>
+          <w:tab w:val="left" w:pos="5040" w:leader="none"/>
+          <w:tab w:val="left" w:pos="5600" w:leader="none"/>
+          <w:tab w:val="left" w:pos="6160" w:leader="none"/>
+          <w:tab w:val="left" w:pos="6720" w:leader="none"/>
+        </w:tabs>
+        <w:spacing w:lineRule="auto" w:line="256" w:before="0" w:after="160"/>
         <w:ind w:left="720" w:hanging="0"/>
         <w:rPr/>
       </w:pPr>
       <w:r>
-        <w:rPr/>
+        <w:rPr>
+          <w:rFonts w:ascii="TrebuchetMS" w:hAnsi="TrebuchetMS"/>
+          <w:outline w:val="false"/>
+          <w:color w:val="000000"/>
+          <w:spacing w:val="0"/>
+          <w:sz w:val="22"/>
+          <w:u w:val="none"/>
+        </w:rPr>
         <w:t>Only give access to quote page if logged in? I would imagine most services would require this.</w:t>
       </w:r>
     </w:p>
     <w:p>
       <w:pPr>
         <w:pStyle w:val="Normal"/>
-        <w:rPr/>
-      </w:pPr>
-      <w:r>
-        <w:rPr/>
+        <w:tabs>
+          <w:tab w:val="left" w:pos="560" w:leader="none"/>
+          <w:tab w:val="left" w:pos="1120" w:leader="none"/>
+          <w:tab w:val="left" w:pos="1680" w:leader="none"/>
+          <w:tab w:val="left" w:pos="2240" w:leader="none"/>
+          <w:tab w:val="left" w:pos="2800" w:leader="none"/>
+          <w:tab w:val="left" w:pos="3360" w:leader="none"/>
+          <w:tab w:val="left" w:pos="3920" w:leader="none"/>
+          <w:tab w:val="left" w:pos="4480" w:leader="none"/>
+          <w:tab w:val="left" w:pos="5040" w:leader="none"/>
+          <w:tab w:val="left" w:pos="5600" w:leader="none"/>
+          <w:tab w:val="left" w:pos="6160" w:leader="none"/>
+          <w:tab w:val="left" w:pos="6720" w:leader="none"/>
+        </w:tabs>
+        <w:spacing w:lineRule="auto" w:line="256" w:before="0" w:after="160"/>
+        <w:rPr/>
+      </w:pPr>
+      <w:r>
+        <w:rPr>
+          <w:rFonts w:ascii="TrebuchetMS" w:hAnsi="TrebuchetMS"/>
+          <w:outline w:val="false"/>
+          <w:color w:val="000000"/>
+          <w:spacing w:val="0"/>
+          <w:sz w:val="22"/>
+          <w:u w:val="none"/>
+        </w:rPr>
         <w:t>Creating buy/sell order</w:t>
       </w:r>
     </w:p>
     <w:p>
       <w:pPr>
         <w:pStyle w:val="Normal"/>
+        <w:tabs>
+          <w:tab w:val="left" w:pos="560" w:leader="none"/>
+          <w:tab w:val="left" w:pos="1120" w:leader="none"/>
+          <w:tab w:val="left" w:pos="1680" w:leader="none"/>
+          <w:tab w:val="left" w:pos="2240" w:leader="none"/>
+          <w:tab w:val="left" w:pos="2800" w:leader="none"/>
+          <w:tab w:val="left" w:pos="3360" w:leader="none"/>
+          <w:tab w:val="left" w:pos="3920" w:leader="none"/>
+          <w:tab w:val="left" w:pos="4480" w:leader="none"/>
+          <w:tab w:val="left" w:pos="5040" w:leader="none"/>
+          <w:tab w:val="left" w:pos="5600" w:leader="none"/>
+          <w:tab w:val="left" w:pos="6160" w:leader="none"/>
+          <w:tab w:val="left" w:pos="6720" w:leader="none"/>
+        </w:tabs>
+        <w:spacing w:lineRule="auto" w:line="256" w:before="0" w:after="160"/>
         <w:ind w:left="720" w:hanging="0"/>
         <w:rPr/>
       </w:pPr>
       <w:r>
-        <w:rPr/>
+        <w:rPr>
+          <w:rFonts w:ascii="TrebuchetMS" w:hAnsi="TrebuchetMS"/>
+          <w:outline w:val="false"/>
+          <w:color w:val="000000"/>
+          <w:spacing w:val="0"/>
+          <w:sz w:val="22"/>
+          <w:u w:val="none"/>
+        </w:rPr>
         <w:t>Presumably show account balance and owned stocks. Inputs for stock name and amount to buy/sell.</w:t>
       </w:r>
     </w:p>
     <w:p>
       <w:pPr>
         <w:pStyle w:val="Normal"/>
-        <w:rPr/>
-      </w:pPr>
-      <w:r>
-        <w:rPr/>
+        <w:tabs>
+          <w:tab w:val="left" w:pos="560" w:leader="none"/>
+          <w:tab w:val="left" w:pos="1120" w:leader="none"/>
+          <w:tab w:val="left" w:pos="1680" w:leader="none"/>
+          <w:tab w:val="left" w:pos="2240" w:leader="none"/>
+          <w:tab w:val="left" w:pos="2800" w:leader="none"/>
+          <w:tab w:val="left" w:pos="3360" w:leader="none"/>
+          <w:tab w:val="left" w:pos="3920" w:leader="none"/>
+          <w:tab w:val="left" w:pos="4480" w:leader="none"/>
+          <w:tab w:val="left" w:pos="5040" w:leader="none"/>
+          <w:tab w:val="left" w:pos="5600" w:leader="none"/>
+          <w:tab w:val="left" w:pos="6160" w:leader="none"/>
+          <w:tab w:val="left" w:pos="6720" w:leader="none"/>
+        </w:tabs>
+        <w:spacing w:lineRule="auto" w:line="256" w:before="0" w:after="160"/>
+        <w:rPr/>
+      </w:pPr>
+      <w:r>
+        <w:rPr>
+          <w:rFonts w:ascii="TrebuchetMS" w:hAnsi="TrebuchetMS"/>
+          <w:outline w:val="false"/>
+          <w:color w:val="000000"/>
+          <w:spacing w:val="0"/>
+          <w:sz w:val="22"/>
+          <w:u w:val="none"/>
+        </w:rPr>
         <w:t>Confirm buy/sell order</w:t>
       </w:r>
     </w:p>
     <w:p>
       <w:pPr>
         <w:pStyle w:val="Normal"/>
+        <w:tabs>
+          <w:tab w:val="left" w:pos="560" w:leader="none"/>
+          <w:tab w:val="left" w:pos="1120" w:leader="none"/>
+          <w:tab w:val="left" w:pos="1680" w:leader="none"/>
+          <w:tab w:val="left" w:pos="2240" w:leader="none"/>
+          <w:tab w:val="left" w:pos="2800" w:leader="none"/>
+          <w:tab w:val="left" w:pos="3360" w:leader="none"/>
+          <w:tab w:val="left" w:pos="3920" w:leader="none"/>
+          <w:tab w:val="left" w:pos="4480" w:leader="none"/>
+          <w:tab w:val="left" w:pos="5040" w:leader="none"/>
+          <w:tab w:val="left" w:pos="5600" w:leader="none"/>
+          <w:tab w:val="left" w:pos="6160" w:leader="none"/>
+          <w:tab w:val="left" w:pos="6720" w:leader="none"/>
+        </w:tabs>
+        <w:spacing w:lineRule="auto" w:line="256" w:before="0" w:after="160"/>
         <w:ind w:left="720" w:hanging="0"/>
         <w:rPr/>
       </w:pPr>
       <w:r>
-        <w:rPr/>
+        <w:rPr>
+          <w:rFonts w:ascii="TrebuchetMS" w:hAnsi="TrebuchetMS"/>
+          <w:outline w:val="false"/>
+          <w:color w:val="000000"/>
+          <w:spacing w:val="0"/>
+          <w:sz w:val="22"/>
+          <w:u w:val="none"/>
+        </w:rPr>
         <w:t>Buy/Sell page could have a confirmation box on another layer that appears when the web server gets the quote, has a countdown timer, and initiates a requote if the timer runs out once. Finally, give an option to cancel the trade.</w:t>
       </w:r>
     </w:p>
     <w:p>
       <w:pPr>
         <w:pStyle w:val="Normal"/>
-        <w:rPr/>
-      </w:pPr>
-      <w:r>
-        <w:rPr/>
+        <w:tabs>
+          <w:tab w:val="left" w:pos="560" w:leader="none"/>
+          <w:tab w:val="left" w:pos="1120" w:leader="none"/>
+          <w:tab w:val="left" w:pos="1680" w:leader="none"/>
+          <w:tab w:val="left" w:pos="2240" w:leader="none"/>
+          <w:tab w:val="left" w:pos="2800" w:leader="none"/>
+          <w:tab w:val="left" w:pos="3360" w:leader="none"/>
+          <w:tab w:val="left" w:pos="3920" w:leader="none"/>
+          <w:tab w:val="left" w:pos="4480" w:leader="none"/>
+          <w:tab w:val="left" w:pos="5040" w:leader="none"/>
+          <w:tab w:val="left" w:pos="5600" w:leader="none"/>
+          <w:tab w:val="left" w:pos="6160" w:leader="none"/>
+          <w:tab w:val="left" w:pos="6720" w:leader="none"/>
+        </w:tabs>
+        <w:spacing w:lineRule="auto" w:line="256" w:before="0" w:after="160"/>
+        <w:rPr/>
+      </w:pPr>
+      <w:r>
+        <w:rPr>
+          <w:rFonts w:ascii="TrebuchetMS" w:hAnsi="TrebuchetMS"/>
+          <w:outline w:val="false"/>
+          <w:color w:val="000000"/>
+          <w:spacing w:val="0"/>
+          <w:sz w:val="22"/>
+          <w:u w:val="none"/>
+        </w:rPr>
         <w:t>Create Buy/Sell trigger</w:t>
       </w:r>
     </w:p>
     <w:p>
       <w:pPr>
         <w:pStyle w:val="Normal"/>
-        <w:rPr/>
-      </w:pPr>
-      <w:r>
-        <w:rPr/>
+        <w:tabs>
+          <w:tab w:val="left" w:pos="560" w:leader="none"/>
+          <w:tab w:val="left" w:pos="1120" w:leader="none"/>
+          <w:tab w:val="left" w:pos="1680" w:leader="none"/>
+          <w:tab w:val="left" w:pos="2240" w:leader="none"/>
+          <w:tab w:val="left" w:pos="2800" w:leader="none"/>
+          <w:tab w:val="left" w:pos="3360" w:leader="none"/>
+          <w:tab w:val="left" w:pos="3920" w:leader="none"/>
+          <w:tab w:val="left" w:pos="4480" w:leader="none"/>
+          <w:tab w:val="left" w:pos="5040" w:leader="none"/>
+          <w:tab w:val="left" w:pos="5600" w:leader="none"/>
+          <w:tab w:val="left" w:pos="6160" w:leader="none"/>
+          <w:tab w:val="left" w:pos="6720" w:leader="none"/>
+        </w:tabs>
+        <w:spacing w:lineRule="auto" w:line="256" w:before="0" w:after="160"/>
+        <w:rPr/>
+      </w:pPr>
+      <w:r>
+        <w:rPr>
+          <w:rFonts w:ascii="TrebuchetMS" w:hAnsi="TrebuchetMS"/>
+          <w:outline w:val="false"/>
+          <w:color w:val="000000"/>
+          <w:spacing w:val="0"/>
+          <w:sz w:val="22"/>
+          <w:u w:val="none"/>
+        </w:rPr>
         <w:tab/>
         <w:t>Similar to buy/sell order page, with the addition of the trigger amount.</w:t>
       </w:r>
@@ -443,33 +953,66 @@
     <w:p>
       <w:pPr>
         <w:pStyle w:val="Normal"/>
-        <w:rPr/>
-      </w:pPr>
-      <w:r>
-        <w:rPr/>
+        <w:tabs>
+          <w:tab w:val="left" w:pos="560" w:leader="none"/>
+          <w:tab w:val="left" w:pos="1120" w:leader="none"/>
+          <w:tab w:val="left" w:pos="1680" w:leader="none"/>
+          <w:tab w:val="left" w:pos="2240" w:leader="none"/>
+          <w:tab w:val="left" w:pos="2800" w:leader="none"/>
+          <w:tab w:val="left" w:pos="3360" w:leader="none"/>
+          <w:tab w:val="left" w:pos="3920" w:leader="none"/>
+          <w:tab w:val="left" w:pos="4480" w:leader="none"/>
+          <w:tab w:val="left" w:pos="5040" w:leader="none"/>
+          <w:tab w:val="left" w:pos="5600" w:leader="none"/>
+          <w:tab w:val="left" w:pos="6160" w:leader="none"/>
+          <w:tab w:val="left" w:pos="6720" w:leader="none"/>
+        </w:tabs>
+        <w:spacing w:lineRule="auto" w:line="256" w:before="0" w:after="160"/>
+        <w:rPr/>
+      </w:pPr>
+      <w:r>
+        <w:rPr>
+          <w:rFonts w:ascii="TrebuchetMS" w:hAnsi="TrebuchetMS"/>
+          <w:outline w:val="false"/>
+          <w:color w:val="000000"/>
+          <w:spacing w:val="0"/>
+          <w:sz w:val="22"/>
+          <w:u w:val="none"/>
+        </w:rPr>
         <w:t>Admin functions?</w:t>
       </w:r>
     </w:p>
     <w:p>
       <w:pPr>
         <w:pStyle w:val="Normal"/>
+        <w:tabs>
+          <w:tab w:val="left" w:pos="560" w:leader="none"/>
+          <w:tab w:val="left" w:pos="1120" w:leader="none"/>
+          <w:tab w:val="left" w:pos="1680" w:leader="none"/>
+          <w:tab w:val="left" w:pos="2240" w:leader="none"/>
+          <w:tab w:val="left" w:pos="2800" w:leader="none"/>
+          <w:tab w:val="left" w:pos="3360" w:leader="none"/>
+          <w:tab w:val="left" w:pos="3920" w:leader="none"/>
+          <w:tab w:val="left" w:pos="4480" w:leader="none"/>
+          <w:tab w:val="left" w:pos="5040" w:leader="none"/>
+          <w:tab w:val="left" w:pos="5600" w:leader="none"/>
+          <w:tab w:val="left" w:pos="6160" w:leader="none"/>
+          <w:tab w:val="left" w:pos="6720" w:leader="none"/>
+        </w:tabs>
+        <w:spacing w:lineRule="auto" w:line="256" w:before="0" w:after="160"/>
         <w:ind w:left="720" w:hanging="0"/>
         <w:rPr/>
       </w:pPr>
-      <w:bookmarkStart w:id="2" w:name="_GoBack"/>
-      <w:bookmarkEnd w:id="2"/>
-      <w:r>
-        <w:rPr/>
-        <w:t>Perhaps have a special admin user that adds the dump commands to the user page? It's one way to trigger the generation of the logs. Full dumpuser only supposed to be run from an admin account.</w:t>
-      </w:r>
-    </w:p>
-    <w:p>
-      <w:pPr>
-        <w:pStyle w:val="Normal"/>
-        <w:rPr/>
-      </w:pPr>
-      <w:r>
-        <w:rPr/>
+      <w:r>
+        <w:rPr>
+          <w:rFonts w:ascii="TrebuchetMS" w:hAnsi="TrebuchetMS"/>
+          <w:outline w:val="false"/>
+          <w:color w:val="000000"/>
+          <w:spacing w:val="0"/>
+          <w:sz w:val="22"/>
+          <w:u w:val="none"/>
+        </w:rPr>
+        <w:t>Perhaps have a special admin user that adds the dump commands to the user page? It's one way to trigger the generation of the logs. Full dump only supposed to be run from an admin account.</w:t>
       </w:r>
     </w:p>
     <w:p>
@@ -477,63 +1020,722 @@
         <w:pStyle w:val="Heading2"/>
         <w:rPr/>
       </w:pPr>
-      <w:bookmarkStart w:id="3" w:name="__RefHeading___Toc161_1436562261"/>
-      <w:bookmarkEnd w:id="3"/>
-      <w:r>
-        <w:rPr/>
+      <w:r>
+        <w:rPr>
+          <w:rFonts w:ascii="Helvetica-Light" w:hAnsi="Helvetica-Light"/>
+          <w:outline w:val="false"/>
+          <w:color w:val="193B65"/>
+          <w:spacing w:val="0"/>
+          <w:sz w:val="24"/>
+          <w:u w:val="none"/>
+        </w:rPr>
         <w:t xml:space="preserve">1.2 </w:t>
       </w:r>
       <w:r>
+        <w:rPr>
+          <w:rFonts w:ascii="Helvetica-Light" w:hAnsi="Helvetica-Light"/>
+          <w:outline w:val="false"/>
+          <w:color w:val="193B65"/>
+          <w:spacing w:val="0"/>
+          <w:sz w:val="24"/>
+          <w:u w:val="none"/>
+        </w:rPr>
+        <w:t>Workload Generator</w:t>
+      </w:r>
+    </w:p>
+    <w:p>
+      <w:pPr>
+        <w:pStyle w:val="Normal"/>
+        <w:tabs>
+          <w:tab w:val="left" w:pos="560" w:leader="none"/>
+          <w:tab w:val="left" w:pos="1120" w:leader="none"/>
+          <w:tab w:val="left" w:pos="1680" w:leader="none"/>
+          <w:tab w:val="left" w:pos="2240" w:leader="none"/>
+          <w:tab w:val="left" w:pos="2800" w:leader="none"/>
+          <w:tab w:val="left" w:pos="3360" w:leader="none"/>
+          <w:tab w:val="left" w:pos="3920" w:leader="none"/>
+          <w:tab w:val="left" w:pos="4480" w:leader="none"/>
+          <w:tab w:val="left" w:pos="5040" w:leader="none"/>
+          <w:tab w:val="left" w:pos="5600" w:leader="none"/>
+          <w:tab w:val="left" w:pos="6160" w:leader="none"/>
+          <w:tab w:val="left" w:pos="6720" w:leader="none"/>
+        </w:tabs>
+        <w:spacing w:lineRule="auto" w:line="256" w:before="0" w:after="160"/>
+        <w:rPr/>
+      </w:pPr>
+      <w:r>
+        <w:rPr>
+          <w:rFonts w:ascii="TrebuchetMS" w:hAnsi="TrebuchetMS"/>
+          <w:outline w:val="false"/>
+          <w:color w:val="000000"/>
+          <w:spacing w:val="0"/>
+          <w:sz w:val="22"/>
+          <w:u w:val="none"/>
+        </w:rPr>
+        <w:t>Description</w:t>
+      </w:r>
+    </w:p>
+    <w:p>
+      <w:pPr>
+        <w:pStyle w:val="Normal"/>
+        <w:tabs>
+          <w:tab w:val="left" w:pos="560" w:leader="none"/>
+          <w:tab w:val="left" w:pos="1120" w:leader="none"/>
+          <w:tab w:val="left" w:pos="1680" w:leader="none"/>
+          <w:tab w:val="left" w:pos="2240" w:leader="none"/>
+          <w:tab w:val="left" w:pos="2800" w:leader="none"/>
+          <w:tab w:val="left" w:pos="3360" w:leader="none"/>
+          <w:tab w:val="left" w:pos="3920" w:leader="none"/>
+          <w:tab w:val="left" w:pos="4480" w:leader="none"/>
+          <w:tab w:val="left" w:pos="5040" w:leader="none"/>
+          <w:tab w:val="left" w:pos="5600" w:leader="none"/>
+          <w:tab w:val="left" w:pos="6160" w:leader="none"/>
+          <w:tab w:val="left" w:pos="6720" w:leader="none"/>
+        </w:tabs>
+        <w:spacing w:lineRule="auto" w:line="256" w:before="0" w:after="160"/>
+        <w:rPr/>
+      </w:pPr>
+      <w:r>
+        <w:rPr>
+          <w:rFonts w:ascii="TrebuchetMS" w:hAnsi="TrebuchetMS"/>
+          <w:outline w:val="false"/>
+          <w:color w:val="000000"/>
+          <w:spacing w:val="0"/>
+          <w:sz w:val="22"/>
+          <w:u w:val="none"/>
+        </w:rPr>
+        <w:t>The workload generator was initially written in Python due to group familiarity with the language. Performance was not considered to be a key factor at this stage of development. Devising a functional system was the primary focus.</w:t>
+      </w:r>
+    </w:p>
+    <w:p>
+      <w:pPr>
+        <w:pStyle w:val="Normal"/>
+        <w:tabs>
+          <w:tab w:val="left" w:pos="560" w:leader="none"/>
+          <w:tab w:val="left" w:pos="1120" w:leader="none"/>
+          <w:tab w:val="left" w:pos="1680" w:leader="none"/>
+          <w:tab w:val="left" w:pos="2240" w:leader="none"/>
+          <w:tab w:val="left" w:pos="2800" w:leader="none"/>
+          <w:tab w:val="left" w:pos="3360" w:leader="none"/>
+          <w:tab w:val="left" w:pos="3920" w:leader="none"/>
+          <w:tab w:val="left" w:pos="4480" w:leader="none"/>
+          <w:tab w:val="left" w:pos="5040" w:leader="none"/>
+          <w:tab w:val="left" w:pos="5600" w:leader="none"/>
+          <w:tab w:val="left" w:pos="6160" w:leader="none"/>
+          <w:tab w:val="left" w:pos="6720" w:leader="none"/>
+        </w:tabs>
+        <w:spacing w:lineRule="auto" w:line="256" w:before="0" w:after="160"/>
+        <w:rPr/>
+      </w:pPr>
+      <w:r>
+        <w:rPr>
+          <w:rFonts w:ascii="TrebuchetMS" w:hAnsi="TrebuchetMS"/>
+          <w:outline w:val="false"/>
+          <w:color w:val="000000"/>
+          <w:spacing w:val="0"/>
+          <w:sz w:val="22"/>
+          <w:u w:val="none"/>
+        </w:rPr>
+        <w:t>Advancements in the code may take the form of translation to C, and adding threads to parallelise the commands (keeping each users' commands in order).</w:t>
+      </w:r>
+    </w:p>
+    <w:p>
+      <w:pPr>
+        <w:pStyle w:val="Normal"/>
+        <w:tabs>
+          <w:tab w:val="left" w:pos="560" w:leader="none"/>
+          <w:tab w:val="left" w:pos="1120" w:leader="none"/>
+          <w:tab w:val="left" w:pos="1680" w:leader="none"/>
+          <w:tab w:val="left" w:pos="2240" w:leader="none"/>
+          <w:tab w:val="left" w:pos="2800" w:leader="none"/>
+          <w:tab w:val="left" w:pos="3360" w:leader="none"/>
+          <w:tab w:val="left" w:pos="3920" w:leader="none"/>
+          <w:tab w:val="left" w:pos="4480" w:leader="none"/>
+          <w:tab w:val="left" w:pos="5040" w:leader="none"/>
+          <w:tab w:val="left" w:pos="5600" w:leader="none"/>
+          <w:tab w:val="left" w:pos="6160" w:leader="none"/>
+          <w:tab w:val="left" w:pos="6720" w:leader="none"/>
+        </w:tabs>
+        <w:spacing w:lineRule="auto" w:line="256" w:before="0" w:after="160"/>
+        <w:rPr>
+          <w:rFonts w:ascii="TrebuchetMS" w:hAnsi="TrebuchetMS"/>
+          <w:outline w:val="false"/>
+          <w:color w:val="000000"/>
+          <w:spacing w:val="0"/>
+          <w:sz w:val="22"/>
+          <w:u w:val="none"/>
+        </w:rPr>
+      </w:pPr>
+      <w:r>
+        <w:rPr>
+          <w:rFonts w:ascii="TrebuchetMS" w:hAnsi="TrebuchetMS"/>
+          <w:outline w:val="false"/>
+          <w:color w:val="000000"/>
+          <w:spacing w:val="0"/>
+          <w:sz w:val="22"/>
+          <w:u w:val="none"/>
+        </w:rPr>
+      </w:r>
+    </w:p>
+    <w:p>
+      <w:pPr>
+        <w:pStyle w:val="Normal"/>
+        <w:tabs>
+          <w:tab w:val="left" w:pos="560" w:leader="none"/>
+          <w:tab w:val="left" w:pos="1120" w:leader="none"/>
+          <w:tab w:val="left" w:pos="1680" w:leader="none"/>
+          <w:tab w:val="left" w:pos="2240" w:leader="none"/>
+          <w:tab w:val="left" w:pos="2800" w:leader="none"/>
+          <w:tab w:val="left" w:pos="3360" w:leader="none"/>
+          <w:tab w:val="left" w:pos="3920" w:leader="none"/>
+          <w:tab w:val="left" w:pos="4480" w:leader="none"/>
+          <w:tab w:val="left" w:pos="5040" w:leader="none"/>
+          <w:tab w:val="left" w:pos="5600" w:leader="none"/>
+          <w:tab w:val="left" w:pos="6160" w:leader="none"/>
+          <w:tab w:val="left" w:pos="6720" w:leader="none"/>
+        </w:tabs>
+        <w:spacing w:lineRule="auto" w:line="256" w:before="0" w:after="160"/>
+        <w:rPr/>
+      </w:pPr>
+      <w:r>
+        <w:rPr>
+          <w:rFonts w:ascii="TrebuchetMS" w:hAnsi="TrebuchetMS"/>
+          <w:outline w:val="false"/>
+          <w:color w:val="000000"/>
+          <w:spacing w:val="0"/>
+          <w:sz w:val="22"/>
+          <w:u w:val="none"/>
+        </w:rPr>
+        <w:t>Method of operation</w:t>
+      </w:r>
+    </w:p>
+    <w:p>
+      <w:pPr>
+        <w:pStyle w:val="Normal"/>
+        <w:tabs>
+          <w:tab w:val="left" w:pos="560" w:leader="none"/>
+          <w:tab w:val="left" w:pos="1120" w:leader="none"/>
+          <w:tab w:val="left" w:pos="1680" w:leader="none"/>
+          <w:tab w:val="left" w:pos="2240" w:leader="none"/>
+          <w:tab w:val="left" w:pos="2800" w:leader="none"/>
+          <w:tab w:val="left" w:pos="3360" w:leader="none"/>
+          <w:tab w:val="left" w:pos="3920" w:leader="none"/>
+          <w:tab w:val="left" w:pos="4480" w:leader="none"/>
+          <w:tab w:val="left" w:pos="5040" w:leader="none"/>
+          <w:tab w:val="left" w:pos="5600" w:leader="none"/>
+          <w:tab w:val="left" w:pos="6160" w:leader="none"/>
+          <w:tab w:val="left" w:pos="6720" w:leader="none"/>
+        </w:tabs>
+        <w:spacing w:lineRule="auto" w:line="256" w:before="0" w:after="160"/>
+        <w:rPr/>
+      </w:pPr>
+      <w:r>
+        <w:rPr>
+          <w:rFonts w:ascii="TrebuchetMS" w:hAnsi="TrebuchetMS"/>
+          <w:outline w:val="false"/>
+          <w:color w:val="000000"/>
+          <w:spacing w:val="0"/>
+          <w:sz w:val="22"/>
+          <w:u w:val="none"/>
+        </w:rPr>
+        <w:t>The workload generator opens the provided workload file, reads each line sequentially, builds a command to send for processing, and connects to the web server to simulate a form submission from a web client.</w:t>
+      </w:r>
+    </w:p>
+    <w:p>
+      <w:pPr>
+        <w:pStyle w:val="Normal"/>
+        <w:tabs>
+          <w:tab w:val="left" w:pos="560" w:leader="none"/>
+          <w:tab w:val="left" w:pos="1120" w:leader="none"/>
+          <w:tab w:val="left" w:pos="1680" w:leader="none"/>
+          <w:tab w:val="left" w:pos="2240" w:leader="none"/>
+          <w:tab w:val="left" w:pos="2800" w:leader="none"/>
+          <w:tab w:val="left" w:pos="3360" w:leader="none"/>
+          <w:tab w:val="left" w:pos="3920" w:leader="none"/>
+          <w:tab w:val="left" w:pos="4480" w:leader="none"/>
+          <w:tab w:val="left" w:pos="5040" w:leader="none"/>
+          <w:tab w:val="left" w:pos="5600" w:leader="none"/>
+          <w:tab w:val="left" w:pos="6160" w:leader="none"/>
+          <w:tab w:val="left" w:pos="6720" w:leader="none"/>
+        </w:tabs>
+        <w:spacing w:lineRule="auto" w:line="256" w:before="0" w:after="160"/>
+        <w:rPr>
+          <w:rFonts w:ascii="TrebuchetMS" w:hAnsi="TrebuchetMS"/>
+          <w:outline w:val="false"/>
+          <w:color w:val="000000"/>
+          <w:spacing w:val="0"/>
+          <w:sz w:val="22"/>
+          <w:u w:val="none"/>
+        </w:rPr>
+      </w:pPr>
+      <w:r>
+        <w:rPr>
+          <w:rFonts w:ascii="TrebuchetMS" w:hAnsi="TrebuchetMS"/>
+          <w:outline w:val="false"/>
+          <w:color w:val="000000"/>
+          <w:spacing w:val="0"/>
+          <w:sz w:val="22"/>
+          <w:u w:val="none"/>
+        </w:rPr>
+        <w:t>An alternative being considered is to have the workload generator communicate directly to the transaction server.</w:t>
+      </w:r>
+    </w:p>
+    <w:p>
+      <w:pPr>
+        <w:pStyle w:val="Heading2"/>
+        <w:rPr/>
+      </w:pPr>
+      <w:r>
+        <w:rPr/>
+        <w:t xml:space="preserve">1.3 </w:t>
+      </w:r>
+      <w:r>
         <w:rPr/>
         <w:t>Web Server</w:t>
       </w:r>
     </w:p>
     <w:p>
       <w:pPr>
+        <w:pStyle w:val="Normal"/>
+        <w:tabs>
+          <w:tab w:val="left" w:pos="560" w:leader="none"/>
+          <w:tab w:val="left" w:pos="1120" w:leader="none"/>
+          <w:tab w:val="left" w:pos="1680" w:leader="none"/>
+          <w:tab w:val="left" w:pos="2240" w:leader="none"/>
+          <w:tab w:val="left" w:pos="2800" w:leader="none"/>
+          <w:tab w:val="left" w:pos="3360" w:leader="none"/>
+          <w:tab w:val="left" w:pos="3920" w:leader="none"/>
+          <w:tab w:val="left" w:pos="4480" w:leader="none"/>
+          <w:tab w:val="left" w:pos="5040" w:leader="none"/>
+          <w:tab w:val="left" w:pos="5600" w:leader="none"/>
+          <w:tab w:val="left" w:pos="6160" w:leader="none"/>
+          <w:tab w:val="left" w:pos="6720" w:leader="none"/>
+        </w:tabs>
+        <w:spacing w:lineRule="auto" w:line="256" w:before="0" w:after="160"/>
+        <w:rPr/>
+      </w:pPr>
+      <w:r>
+        <w:rPr>
+          <w:rFonts w:ascii="TrebuchetMS" w:hAnsi="TrebuchetMS"/>
+          <w:outline w:val="false"/>
+          <w:color w:val="000000"/>
+          <w:spacing w:val="0"/>
+          <w:sz w:val="22"/>
+          <w:u w:val="none"/>
+        </w:rPr>
+        <w:t>Takes commands from the workload generator or web client, sends to the transaction server for execution, and forwards the result to the web client.</w:t>
+      </w:r>
+    </w:p>
+    <w:p>
+      <w:pPr>
         <w:pStyle w:val="Heading2"/>
         <w:rPr/>
       </w:pPr>
-      <w:bookmarkStart w:id="4" w:name="__RefHeading___Toc163_1436562261"/>
-      <w:bookmarkEnd w:id="4"/>
-      <w:r>
-        <w:rPr/>
-        <w:t xml:space="preserve">1.3 </w:t>
-      </w:r>
-      <w:r>
-        <w:rPr/>
+      <w:r>
+        <w:rPr>
+          <w:rFonts w:ascii="Helvetica-Light" w:hAnsi="Helvetica-Light"/>
+          <w:outline w:val="false"/>
+          <w:color w:val="193B65"/>
+          <w:spacing w:val="0"/>
+          <w:sz w:val="24"/>
+          <w:u w:val="none"/>
+        </w:rPr>
+        <w:t xml:space="preserve">1.4 </w:t>
+      </w:r>
+      <w:r>
+        <w:rPr>
+          <w:rFonts w:ascii="Helvetica-Light" w:hAnsi="Helvetica-Light"/>
+          <w:outline w:val="false"/>
+          <w:color w:val="193B65"/>
+          <w:spacing w:val="0"/>
+          <w:sz w:val="24"/>
+          <w:u w:val="none"/>
+        </w:rPr>
         <w:t>Transaction Server</w:t>
       </w:r>
     </w:p>
     <w:p>
       <w:pPr>
+        <w:pStyle w:val="Normal"/>
+        <w:tabs>
+          <w:tab w:val="left" w:pos="560" w:leader="none"/>
+          <w:tab w:val="left" w:pos="1120" w:leader="none"/>
+          <w:tab w:val="left" w:pos="1680" w:leader="none"/>
+          <w:tab w:val="left" w:pos="2240" w:leader="none"/>
+          <w:tab w:val="left" w:pos="2800" w:leader="none"/>
+          <w:tab w:val="left" w:pos="3360" w:leader="none"/>
+          <w:tab w:val="left" w:pos="3920" w:leader="none"/>
+          <w:tab w:val="left" w:pos="4480" w:leader="none"/>
+          <w:tab w:val="left" w:pos="5040" w:leader="none"/>
+          <w:tab w:val="left" w:pos="5600" w:leader="none"/>
+          <w:tab w:val="left" w:pos="6160" w:leader="none"/>
+          <w:tab w:val="left" w:pos="6720" w:leader="none"/>
+        </w:tabs>
+        <w:spacing w:lineRule="auto" w:line="256" w:before="0" w:after="160"/>
+        <w:rPr/>
+      </w:pPr>
+      <w:r>
+        <w:rPr>
+          <w:rFonts w:ascii="TrebuchetMS" w:hAnsi="TrebuchetMS"/>
+          <w:outline w:val="false"/>
+          <w:color w:val="000000"/>
+          <w:spacing w:val="0"/>
+          <w:sz w:val="22"/>
+          <w:u w:val="none"/>
+        </w:rPr>
+        <w:t>Accepts commands from the web client, executes the required operations to fulfill the command.</w:t>
+      </w:r>
+    </w:p>
+    <w:p>
+      <w:pPr>
+        <w:pStyle w:val="Normal"/>
+        <w:tabs>
+          <w:tab w:val="left" w:pos="560" w:leader="none"/>
+          <w:tab w:val="left" w:pos="1120" w:leader="none"/>
+          <w:tab w:val="left" w:pos="1680" w:leader="none"/>
+          <w:tab w:val="left" w:pos="2240" w:leader="none"/>
+          <w:tab w:val="left" w:pos="2800" w:leader="none"/>
+          <w:tab w:val="left" w:pos="3360" w:leader="none"/>
+          <w:tab w:val="left" w:pos="3920" w:leader="none"/>
+          <w:tab w:val="left" w:pos="4480" w:leader="none"/>
+          <w:tab w:val="left" w:pos="5040" w:leader="none"/>
+          <w:tab w:val="left" w:pos="5600" w:leader="none"/>
+          <w:tab w:val="left" w:pos="6160" w:leader="none"/>
+          <w:tab w:val="left" w:pos="6720" w:leader="none"/>
+        </w:tabs>
+        <w:spacing w:lineRule="auto" w:line="256" w:before="0" w:after="160"/>
+        <w:rPr/>
+      </w:pPr>
+      <w:r>
+        <w:rPr>
+          <w:rFonts w:ascii="TrebuchetMS" w:hAnsi="TrebuchetMS"/>
+          <w:outline w:val="false"/>
+          <w:color w:val="000000"/>
+          <w:spacing w:val="0"/>
+          <w:sz w:val="22"/>
+          <w:u w:val="none"/>
+        </w:rPr>
+        <w:t>Example:</w:t>
+      </w:r>
+    </w:p>
+    <w:p>
+      <w:pPr>
+        <w:pStyle w:val="Normal"/>
+        <w:tabs>
+          <w:tab w:val="left" w:pos="560" w:leader="none"/>
+          <w:tab w:val="left" w:pos="1120" w:leader="none"/>
+          <w:tab w:val="left" w:pos="1680" w:leader="none"/>
+          <w:tab w:val="left" w:pos="2240" w:leader="none"/>
+          <w:tab w:val="left" w:pos="2800" w:leader="none"/>
+          <w:tab w:val="left" w:pos="3360" w:leader="none"/>
+          <w:tab w:val="left" w:pos="3920" w:leader="none"/>
+          <w:tab w:val="left" w:pos="4480" w:leader="none"/>
+          <w:tab w:val="left" w:pos="5040" w:leader="none"/>
+          <w:tab w:val="left" w:pos="5600" w:leader="none"/>
+          <w:tab w:val="left" w:pos="6160" w:leader="none"/>
+          <w:tab w:val="left" w:pos="6720" w:leader="none"/>
+        </w:tabs>
+        <w:spacing w:lineRule="auto" w:line="256" w:before="0" w:after="160"/>
+        <w:rPr/>
+      </w:pPr>
+      <w:r>
+        <w:rPr>
+          <w:rFonts w:ascii="TrebuchetMS" w:hAnsi="TrebuchetMS"/>
+          <w:outline w:val="false"/>
+          <w:color w:val="000000"/>
+          <w:spacing w:val="0"/>
+          <w:sz w:val="22"/>
+          <w:u w:val="none"/>
+        </w:rPr>
+        <w:t>The user executes a QUOTE command. The transaction server would:</w:t>
+      </w:r>
+    </w:p>
+    <w:p>
+      <w:pPr>
+        <w:pStyle w:val="Normal"/>
+        <w:tabs>
+          <w:tab w:val="left" w:pos="560" w:leader="none"/>
+          <w:tab w:val="left" w:pos="1120" w:leader="none"/>
+          <w:tab w:val="left" w:pos="1680" w:leader="none"/>
+          <w:tab w:val="left" w:pos="2240" w:leader="none"/>
+          <w:tab w:val="left" w:pos="2800" w:leader="none"/>
+          <w:tab w:val="left" w:pos="3360" w:leader="none"/>
+          <w:tab w:val="left" w:pos="3920" w:leader="none"/>
+          <w:tab w:val="left" w:pos="4480" w:leader="none"/>
+          <w:tab w:val="left" w:pos="5040" w:leader="none"/>
+          <w:tab w:val="left" w:pos="5600" w:leader="none"/>
+          <w:tab w:val="left" w:pos="6160" w:leader="none"/>
+          <w:tab w:val="left" w:pos="6720" w:leader="none"/>
+        </w:tabs>
+        <w:spacing w:lineRule="auto" w:line="256" w:before="0" w:after="160"/>
+        <w:ind w:firstLine="720"/>
+        <w:rPr/>
+      </w:pPr>
+      <w:r>
+        <w:rPr>
+          <w:rFonts w:ascii="TrebuchetMS" w:hAnsi="TrebuchetMS"/>
+          <w:outline w:val="false"/>
+          <w:color w:val="000000"/>
+          <w:spacing w:val="0"/>
+          <w:sz w:val="22"/>
+          <w:u w:val="none"/>
+        </w:rPr>
+        <w:t>Receive the command from the web server</w:t>
+      </w:r>
+    </w:p>
+    <w:p>
+      <w:pPr>
+        <w:pStyle w:val="Normal"/>
+        <w:tabs>
+          <w:tab w:val="left" w:pos="560" w:leader="none"/>
+          <w:tab w:val="left" w:pos="1120" w:leader="none"/>
+          <w:tab w:val="left" w:pos="1680" w:leader="none"/>
+          <w:tab w:val="left" w:pos="2240" w:leader="none"/>
+          <w:tab w:val="left" w:pos="2800" w:leader="none"/>
+          <w:tab w:val="left" w:pos="3360" w:leader="none"/>
+          <w:tab w:val="left" w:pos="3920" w:leader="none"/>
+          <w:tab w:val="left" w:pos="4480" w:leader="none"/>
+          <w:tab w:val="left" w:pos="5040" w:leader="none"/>
+          <w:tab w:val="left" w:pos="5600" w:leader="none"/>
+          <w:tab w:val="left" w:pos="6160" w:leader="none"/>
+          <w:tab w:val="left" w:pos="6720" w:leader="none"/>
+        </w:tabs>
+        <w:spacing w:lineRule="auto" w:line="256" w:before="0" w:after="160"/>
+        <w:ind w:firstLine="720"/>
+        <w:rPr/>
+      </w:pPr>
+      <w:r>
+        <w:rPr>
+          <w:rFonts w:ascii="TrebuchetMS" w:hAnsi="TrebuchetMS"/>
+          <w:outline w:val="false"/>
+          <w:color w:val="000000"/>
+          <w:spacing w:val="0"/>
+          <w:sz w:val="22"/>
+          <w:u w:val="none"/>
+        </w:rPr>
+        <w:t>Contact the quote server for a quote</w:t>
+      </w:r>
+    </w:p>
+    <w:p>
+      <w:pPr>
+        <w:pStyle w:val="Normal"/>
+        <w:tabs>
+          <w:tab w:val="left" w:pos="560" w:leader="none"/>
+          <w:tab w:val="left" w:pos="1120" w:leader="none"/>
+          <w:tab w:val="left" w:pos="1680" w:leader="none"/>
+          <w:tab w:val="left" w:pos="2240" w:leader="none"/>
+          <w:tab w:val="left" w:pos="2800" w:leader="none"/>
+          <w:tab w:val="left" w:pos="3360" w:leader="none"/>
+          <w:tab w:val="left" w:pos="3920" w:leader="none"/>
+          <w:tab w:val="left" w:pos="4480" w:leader="none"/>
+          <w:tab w:val="left" w:pos="5040" w:leader="none"/>
+          <w:tab w:val="left" w:pos="5600" w:leader="none"/>
+          <w:tab w:val="left" w:pos="6160" w:leader="none"/>
+          <w:tab w:val="left" w:pos="6720" w:leader="none"/>
+        </w:tabs>
+        <w:spacing w:lineRule="auto" w:line="256" w:before="0" w:after="160"/>
+        <w:ind w:left="720" w:firstLine="720"/>
+        <w:rPr/>
+      </w:pPr>
+      <w:r>
+        <w:rPr>
+          <w:rFonts w:ascii="TrebuchetMS" w:hAnsi="TrebuchetMS"/>
+          <w:outline w:val="false"/>
+          <w:color w:val="000000"/>
+          <w:spacing w:val="0"/>
+          <w:sz w:val="22"/>
+          <w:u w:val="none"/>
+        </w:rPr>
+        <w:t>The received quote would be sent back to the web server to be sent to the client.</w:t>
+      </w:r>
+    </w:p>
+    <w:p>
+      <w:pPr>
+        <w:pStyle w:val="Normal"/>
+        <w:tabs>
+          <w:tab w:val="left" w:pos="560" w:leader="none"/>
+          <w:tab w:val="left" w:pos="1120" w:leader="none"/>
+          <w:tab w:val="left" w:pos="1680" w:leader="none"/>
+          <w:tab w:val="left" w:pos="2240" w:leader="none"/>
+          <w:tab w:val="left" w:pos="2800" w:leader="none"/>
+          <w:tab w:val="left" w:pos="3360" w:leader="none"/>
+          <w:tab w:val="left" w:pos="3920" w:leader="none"/>
+          <w:tab w:val="left" w:pos="4480" w:leader="none"/>
+          <w:tab w:val="left" w:pos="5040" w:leader="none"/>
+          <w:tab w:val="left" w:pos="5600" w:leader="none"/>
+          <w:tab w:val="left" w:pos="6160" w:leader="none"/>
+          <w:tab w:val="left" w:pos="6720" w:leader="none"/>
+        </w:tabs>
+        <w:spacing w:lineRule="auto" w:line="256" w:before="0" w:after="160"/>
+        <w:rPr/>
+      </w:pPr>
+      <w:r>
+        <w:rPr>
+          <w:rFonts w:ascii="TrebuchetMS" w:hAnsi="TrebuchetMS"/>
+          <w:outline w:val="false"/>
+          <w:color w:val="000000"/>
+          <w:spacing w:val="0"/>
+          <w:sz w:val="22"/>
+          <w:u w:val="none"/>
+        </w:rPr>
+        <w:tab/>
+        <w:t>Report the quote request to the database for logging</w:t>
+      </w:r>
+    </w:p>
+    <w:p>
+      <w:pPr>
         <w:pStyle w:val="Heading2"/>
         <w:rPr/>
       </w:pPr>
-      <w:bookmarkStart w:id="5" w:name="__RefHeading___Toc165_1436562261"/>
-      <w:bookmarkEnd w:id="5"/>
-      <w:r>
-        <w:rPr/>
-        <w:t xml:space="preserve">1.4 </w:t>
-      </w:r>
-      <w:r>
-        <w:rPr/>
+      <w:r>
+        <w:rPr>
+          <w:rFonts w:ascii="Helvetica-Light" w:hAnsi="Helvetica-Light"/>
+          <w:outline w:val="false"/>
+          <w:color w:val="193B65"/>
+          <w:spacing w:val="0"/>
+          <w:sz w:val="24"/>
+          <w:u w:val="none"/>
+        </w:rPr>
+        <w:t xml:space="preserve">1.5 </w:t>
+      </w:r>
+      <w:r>
+        <w:rPr>
+          <w:rFonts w:ascii="Helvetica-Light" w:hAnsi="Helvetica-Light"/>
+          <w:outline w:val="false"/>
+          <w:color w:val="193B65"/>
+          <w:spacing w:val="0"/>
+          <w:sz w:val="24"/>
+          <w:u w:val="none"/>
+        </w:rPr>
         <w:t xml:space="preserve">Client/Transaction Database </w:t>
       </w:r>
     </w:p>
     <w:p>
       <w:pPr>
-        <w:pStyle w:val="Heading2"/>
-        <w:rPr/>
-      </w:pPr>
-      <w:bookmarkStart w:id="6" w:name="__RefHeading___Toc275_1436562261"/>
-      <w:bookmarkEnd w:id="6"/>
-      <w:r>
-        <w:rPr/>
-        <w:t xml:space="preserve">1.5 </w:t>
-      </w:r>
-      <w:r>
-        <w:rPr/>
-        <w:t>Auditing/Reporting Database</w:t>
+        <w:pStyle w:val="Normal"/>
+        <w:tabs>
+          <w:tab w:val="left" w:pos="560" w:leader="none"/>
+          <w:tab w:val="left" w:pos="1120" w:leader="none"/>
+          <w:tab w:val="left" w:pos="1680" w:leader="none"/>
+          <w:tab w:val="left" w:pos="2240" w:leader="none"/>
+          <w:tab w:val="left" w:pos="2800" w:leader="none"/>
+          <w:tab w:val="left" w:pos="3360" w:leader="none"/>
+          <w:tab w:val="left" w:pos="3920" w:leader="none"/>
+          <w:tab w:val="left" w:pos="4480" w:leader="none"/>
+          <w:tab w:val="left" w:pos="5040" w:leader="none"/>
+          <w:tab w:val="left" w:pos="5600" w:leader="none"/>
+          <w:tab w:val="left" w:pos="6160" w:leader="none"/>
+          <w:tab w:val="left" w:pos="6720" w:leader="none"/>
+        </w:tabs>
+        <w:spacing w:lineRule="auto" w:line="256" w:before="0" w:after="160"/>
+        <w:rPr/>
+      </w:pPr>
+      <w:r>
+        <w:rPr>
+          <w:rFonts w:ascii="TrebuchetMS" w:hAnsi="TrebuchetMS"/>
+          <w:outline w:val="false"/>
+          <w:color w:val="000000"/>
+          <w:spacing w:val="0"/>
+          <w:sz w:val="22"/>
+          <w:u w:val="none"/>
+        </w:rPr>
+        <w:t>Maintains records of user accounts and transactions, and responds to requests for information.</w:t>
+      </w:r>
+    </w:p>
+    <w:p>
+      <w:pPr>
+        <w:pStyle w:val="Normal"/>
+        <w:tabs>
+          <w:tab w:val="left" w:pos="560" w:leader="none"/>
+          <w:tab w:val="left" w:pos="1120" w:leader="none"/>
+          <w:tab w:val="left" w:pos="1680" w:leader="none"/>
+          <w:tab w:val="left" w:pos="2240" w:leader="none"/>
+          <w:tab w:val="left" w:pos="2800" w:leader="none"/>
+          <w:tab w:val="left" w:pos="3360" w:leader="none"/>
+          <w:tab w:val="left" w:pos="3920" w:leader="none"/>
+          <w:tab w:val="left" w:pos="4480" w:leader="none"/>
+          <w:tab w:val="left" w:pos="5040" w:leader="none"/>
+          <w:tab w:val="left" w:pos="5600" w:leader="none"/>
+          <w:tab w:val="left" w:pos="6160" w:leader="none"/>
+          <w:tab w:val="left" w:pos="6720" w:leader="none"/>
+        </w:tabs>
+        <w:spacing w:lineRule="auto" w:line="256" w:before="0" w:after="160"/>
+        <w:rPr/>
+      </w:pPr>
+      <w:r>
+        <w:rPr>
+          <w:rFonts w:ascii="TrebuchetMS" w:hAnsi="TrebuchetMS"/>
+          <w:outline w:val="false"/>
+          <w:color w:val="000000"/>
+          <w:spacing w:val="0"/>
+          <w:sz w:val="22"/>
+          <w:u w:val="none"/>
+        </w:rPr>
+        <w:t xml:space="preserve">All incoming requests are tied to a username. If a user does not exist, a record will be generated for them and then the request processed. </w:t>
+      </w:r>
+    </w:p>
+    <w:p>
+      <w:pPr>
+        <w:pStyle w:val="Normal"/>
+        <w:tabs>
+          <w:tab w:val="left" w:pos="560" w:leader="none"/>
+          <w:tab w:val="left" w:pos="1120" w:leader="none"/>
+          <w:tab w:val="left" w:pos="1680" w:leader="none"/>
+          <w:tab w:val="left" w:pos="2240" w:leader="none"/>
+          <w:tab w:val="left" w:pos="2800" w:leader="none"/>
+          <w:tab w:val="left" w:pos="3360" w:leader="none"/>
+          <w:tab w:val="left" w:pos="3920" w:leader="none"/>
+          <w:tab w:val="left" w:pos="4480" w:leader="none"/>
+          <w:tab w:val="left" w:pos="5040" w:leader="none"/>
+          <w:tab w:val="left" w:pos="5600" w:leader="none"/>
+          <w:tab w:val="left" w:pos="6160" w:leader="none"/>
+          <w:tab w:val="left" w:pos="6720" w:leader="none"/>
+        </w:tabs>
+        <w:spacing w:lineRule="auto" w:line="256" w:before="0" w:after="160"/>
+        <w:rPr/>
+      </w:pPr>
+      <w:r>
+        <w:rPr>
+          <w:rFonts w:ascii="TrebuchetMS" w:hAnsi="TrebuchetMS"/>
+          <w:outline w:val="false"/>
+          <w:color w:val="000000"/>
+          <w:spacing w:val="0"/>
+          <w:sz w:val="22"/>
+          <w:u w:val="none"/>
+        </w:rPr>
+        <w:t>User account table: user name, account balance</w:t>
+      </w:r>
+    </w:p>
+    <w:p>
+      <w:pPr>
+        <w:pStyle w:val="Normal"/>
+        <w:tabs>
+          <w:tab w:val="left" w:pos="560" w:leader="none"/>
+          <w:tab w:val="left" w:pos="1120" w:leader="none"/>
+          <w:tab w:val="left" w:pos="1680" w:leader="none"/>
+          <w:tab w:val="left" w:pos="2240" w:leader="none"/>
+          <w:tab w:val="left" w:pos="2800" w:leader="none"/>
+          <w:tab w:val="left" w:pos="3360" w:leader="none"/>
+          <w:tab w:val="left" w:pos="3920" w:leader="none"/>
+          <w:tab w:val="left" w:pos="4480" w:leader="none"/>
+          <w:tab w:val="left" w:pos="5040" w:leader="none"/>
+          <w:tab w:val="left" w:pos="5600" w:leader="none"/>
+          <w:tab w:val="left" w:pos="6160" w:leader="none"/>
+          <w:tab w:val="left" w:pos="6720" w:leader="none"/>
+        </w:tabs>
+        <w:spacing w:lineRule="auto" w:line="256" w:before="0" w:after="160"/>
+        <w:rPr/>
+      </w:pPr>
+      <w:r>
+        <w:rPr>
+          <w:rFonts w:ascii="TrebuchetMS" w:hAnsi="TrebuchetMS"/>
+          <w:outline w:val="false"/>
+          <w:color w:val="000000"/>
+          <w:spacing w:val="0"/>
+          <w:sz w:val="22"/>
+          <w:u w:val="none"/>
+        </w:rPr>
+        <w:t>Transaction table: user name, action (buy/sell), stock name, number of shares, share price (and/or cryptokey from quote server)</w:t>
       </w:r>
     </w:p>
     <w:p>
@@ -547,20 +1749,11 @@
     </w:p>
     <w:p>
       <w:pPr>
-        <w:pStyle w:val="Normal"/>
-        <w:rPr/>
-      </w:pPr>
-      <w:r>
-        <w:rPr/>
-      </w:r>
-    </w:p>
-    <w:p>
-      <w:pPr>
         <w:pStyle w:val="Heading1"/>
         <w:rPr/>
       </w:pPr>
-      <w:bookmarkStart w:id="7" w:name="__RefHeading___Toc169_1436562261"/>
-      <w:bookmarkEnd w:id="7"/>
+      <w:bookmarkStart w:id="1" w:name="__RefHeading___Toc169_1436562261"/>
+      <w:bookmarkEnd w:id="1"/>
       <w:r>
         <w:rPr/>
         <w:t>2.0 Architecture Analysis</w:t>
@@ -638,8 +1831,8 @@
         <w:pStyle w:val="Heading1"/>
         <w:rPr/>
       </w:pPr>
-      <w:bookmarkStart w:id="8" w:name="__RefHeading___Toc589_1436562261"/>
-      <w:bookmarkEnd w:id="8"/>
+      <w:bookmarkStart w:id="2" w:name="__RefHeading___Toc589_1436562261"/>
+      <w:bookmarkEnd w:id="2"/>
       <w:r>
         <w:rPr/>
         <w:t>3.0 Distribution Analysis</w:t>
@@ -650,12 +1843,10 @@
         <w:pStyle w:val="Normal"/>
         <w:rPr/>
       </w:pPr>
-      <w:bookmarkStart w:id="9" w:name="__DdeLink__800_1436562261"/>
       <w:r>
         <w:rPr/>
         <w:t>//</w:t>
       </w:r>
-      <w:bookmarkEnd w:id="9"/>
       <w:r>
         <w:rPr/>
         <w:t>To be decided at a later date</w:t>
@@ -666,8 +1857,8 @@
         <w:pStyle w:val="Heading1"/>
         <w:rPr/>
       </w:pPr>
-      <w:bookmarkStart w:id="10" w:name="__RefHeading___Toc591_1436562261"/>
-      <w:bookmarkEnd w:id="10"/>
+      <w:bookmarkStart w:id="3" w:name="__RefHeading___Toc591_1436562261"/>
+      <w:bookmarkEnd w:id="3"/>
       <w:r>
         <w:rPr/>
         <w:t>4.0 Stability Analysis</w:t>

</xml_diff>

<commit_message>
Add archetecture diagram and info to documentation.
</commit_message>
<xml_diff>
--- a/documentation/main.docx
+++ b/documentation/main.docx
@@ -73,12 +73,12 @@
         </w:tabs>
         <w:rPr/>
       </w:pPr>
-      <w:hyperlink w:anchor="__RefHeading___Toc159_1436562261">
+      <w:hyperlink w:anchor="__RefHeading___Toc916_1436562261">
         <w:r>
           <w:rPr>
             <w:rStyle w:val="IndexLink"/>
           </w:rPr>
-          <w:t>1.1 Workload Generator (Web Client)</w:t>
+          <w:t>1.1 Web Client</w:t>
           <w:tab/>
           <w:t>1</w:t>
         </w:r>
@@ -92,12 +92,12 @@
         </w:tabs>
         <w:rPr/>
       </w:pPr>
-      <w:hyperlink w:anchor="__RefHeading___Toc161_1436562261">
+      <w:hyperlink w:anchor="__RefHeading___Toc918_1436562261">
         <w:r>
           <w:rPr>
             <w:rStyle w:val="IndexLink"/>
           </w:rPr>
-          <w:t>1.2 Web Server</w:t>
+          <w:t>1.2 Workload Generator</w:t>
           <w:tab/>
           <w:t>2</w:t>
         </w:r>
@@ -111,14 +111,14 @@
         </w:tabs>
         <w:rPr/>
       </w:pPr>
-      <w:hyperlink w:anchor="__RefHeading___Toc163_1436562261">
+      <w:hyperlink w:anchor="__RefHeading___Toc920_1436562261">
         <w:r>
           <w:rPr>
             <w:rStyle w:val="IndexLink"/>
           </w:rPr>
-          <w:t>1.3 Transaction Server</w:t>
+          <w:t>1.3 Web Server</w:t>
           <w:tab/>
-          <w:t>2</w:t>
+          <w:t>3</w:t>
         </w:r>
       </w:hyperlink>
     </w:p>
@@ -130,14 +130,14 @@
         </w:tabs>
         <w:rPr/>
       </w:pPr>
-      <w:hyperlink w:anchor="__RefHeading___Toc165_1436562261">
+      <w:hyperlink w:anchor="__RefHeading___Toc922_1436562261">
         <w:r>
           <w:rPr>
             <w:rStyle w:val="IndexLink"/>
           </w:rPr>
-          <w:t>1.4 Client/Transaction Database</w:t>
+          <w:t>1.4 Transaction Server</w:t>
           <w:tab/>
-          <w:t>2</w:t>
+          <w:t>3</w:t>
         </w:r>
       </w:hyperlink>
     </w:p>
@@ -149,14 +149,14 @@
         </w:tabs>
         <w:rPr/>
       </w:pPr>
-      <w:hyperlink w:anchor="__RefHeading___Toc275_1436562261">
+      <w:hyperlink w:anchor="__RefHeading___Toc924_1436562261">
         <w:r>
           <w:rPr>
             <w:rStyle w:val="IndexLink"/>
           </w:rPr>
-          <w:t>1.5 Auditing/Reporting Database</w:t>
+          <w:t>1.5 Client/Transaction Database</w:t>
           <w:tab/>
-          <w:t>2</w:t>
+          <w:t>3</w:t>
         </w:r>
       </w:hyperlink>
     </w:p>
@@ -175,7 +175,121 @@
           </w:rPr>
           <w:t>2.0 Architecture Analysis</w:t>
           <w:tab/>
-          <w:t>2</w:t>
+          <w:t>4</w:t>
+        </w:r>
+      </w:hyperlink>
+    </w:p>
+    <w:p>
+      <w:pPr>
+        <w:pStyle w:val="Contents2"/>
+        <w:tabs>
+          <w:tab w:val="right" w:pos="9360" w:leader="dot"/>
+        </w:tabs>
+        <w:rPr/>
+      </w:pPr>
+      <w:hyperlink w:anchor="__RefHeading___Toc926_1436562261">
+        <w:r>
+          <w:rPr>
+            <w:rStyle w:val="IndexLink"/>
+          </w:rPr>
+          <w:t>2.1 Workload Generator &amp; Load Balancer</w:t>
+          <w:tab/>
+          <w:t>5</w:t>
+        </w:r>
+      </w:hyperlink>
+    </w:p>
+    <w:p>
+      <w:pPr>
+        <w:pStyle w:val="Contents2"/>
+        <w:tabs>
+          <w:tab w:val="right" w:pos="9360" w:leader="dot"/>
+        </w:tabs>
+        <w:rPr/>
+      </w:pPr>
+      <w:hyperlink w:anchor="__RefHeading___Toc928_1436562261">
+        <w:r>
+          <w:rPr>
+            <w:rStyle w:val="IndexLink"/>
+          </w:rPr>
+          <w:t>2.2 Web Server</w:t>
+          <w:tab/>
+          <w:t>5</w:t>
+        </w:r>
+      </w:hyperlink>
+    </w:p>
+    <w:p>
+      <w:pPr>
+        <w:pStyle w:val="Contents2"/>
+        <w:tabs>
+          <w:tab w:val="right" w:pos="9360" w:leader="dot"/>
+        </w:tabs>
+        <w:rPr/>
+      </w:pPr>
+      <w:hyperlink w:anchor="__RefHeading___Toc930_1436562261">
+        <w:r>
+          <w:rPr>
+            <w:rStyle w:val="IndexLink"/>
+          </w:rPr>
+          <w:t>2.3 Transaction Server</w:t>
+          <w:tab/>
+          <w:t>5</w:t>
+        </w:r>
+      </w:hyperlink>
+    </w:p>
+    <w:p>
+      <w:pPr>
+        <w:pStyle w:val="Contents2"/>
+        <w:tabs>
+          <w:tab w:val="right" w:pos="9360" w:leader="dot"/>
+        </w:tabs>
+        <w:rPr/>
+      </w:pPr>
+      <w:hyperlink w:anchor="__RefHeading___Toc932_1436562261">
+        <w:r>
+          <w:rPr>
+            <w:rStyle w:val="IndexLink"/>
+          </w:rPr>
+          <w:t>2.4 Trigger Manager</w:t>
+          <w:tab/>
+          <w:t>5</w:t>
+        </w:r>
+      </w:hyperlink>
+    </w:p>
+    <w:p>
+      <w:pPr>
+        <w:pStyle w:val="Contents2"/>
+        <w:tabs>
+          <w:tab w:val="right" w:pos="9360" w:leader="dot"/>
+        </w:tabs>
+        <w:rPr/>
+      </w:pPr>
+      <w:hyperlink w:anchor="__RefHeading___Toc934_1436562261">
+        <w:r>
+          <w:rPr>
+            <w:rStyle w:val="IndexLink"/>
+          </w:rPr>
+          <w:t>2.5 Transaction Database</w:t>
+          <w:tab/>
+          <w:t>5</w:t>
+        </w:r>
+      </w:hyperlink>
+    </w:p>
+    <w:p>
+      <w:pPr>
+        <w:pStyle w:val="Contents2"/>
+        <w:tabs>
+          <w:tab w:val="right" w:pos="9360" w:leader="dot"/>
+        </w:tabs>
+        <w:rPr/>
+      </w:pPr>
+      <w:hyperlink w:anchor="__RefHeading___Toc936_1436562261">
+        <w:r>
+          <w:rPr>
+            <w:rStyle w:val="IndexLink"/>
+          </w:rPr>
+          <w:t>2.6 Cache</w:t>
+          <w:tab/>
+          <w:t>5</w:t>
         </w:r>
       </w:hyperlink>
     </w:p>
@@ -194,7 +308,7 @@
           </w:rPr>
           <w:t>3.0 Distribution Analysis</w:t>
           <w:tab/>
-          <w:t>2</w:t>
+          <w:t>5</w:t>
         </w:r>
       </w:hyperlink>
     </w:p>
@@ -213,7 +327,7 @@
           </w:rPr>
           <w:t>4.0 Stability Analysis</w:t>
           <w:tab/>
-          <w:t>2</w:t>
+          <w:t>5</w:t>
         </w:r>
       </w:hyperlink>
       <w:r>
@@ -310,6 +424,8 @@
         <w:pStyle w:val="Heading2"/>
         <w:rPr/>
       </w:pPr>
+      <w:bookmarkStart w:id="1" w:name="__RefHeading___Toc916_1436562261"/>
+      <w:bookmarkEnd w:id="1"/>
       <w:r>
         <w:rPr>
           <w:rFonts w:ascii="Helvetica-Light" w:hAnsi="Helvetica-Light"/>
@@ -1020,6 +1136,8 @@
         <w:pStyle w:val="Heading2"/>
         <w:rPr/>
       </w:pPr>
+      <w:bookmarkStart w:id="2" w:name="__RefHeading___Toc918_1436562261"/>
+      <w:bookmarkEnd w:id="2"/>
       <w:r>
         <w:rPr>
           <w:rFonts w:ascii="Helvetica-Light" w:hAnsi="Helvetica-Light"/>
@@ -1285,6 +1403,8 @@
         <w:pStyle w:val="Heading2"/>
         <w:rPr/>
       </w:pPr>
+      <w:bookmarkStart w:id="3" w:name="__RefHeading___Toc920_1436562261"/>
+      <w:bookmarkEnd w:id="3"/>
       <w:r>
         <w:rPr/>
         <w:t xml:space="preserve">1.3 </w:t>
@@ -1331,6 +1451,8 @@
         <w:pStyle w:val="Heading2"/>
         <w:rPr/>
       </w:pPr>
+      <w:bookmarkStart w:id="4" w:name="__RefHeading___Toc922_1436562261"/>
+      <w:bookmarkEnd w:id="4"/>
       <w:r>
         <w:rPr>
           <w:rFonts w:ascii="Helvetica-Light" w:hAnsi="Helvetica-Light"/>
@@ -1587,6 +1709,8 @@
         <w:pStyle w:val="Heading2"/>
         <w:rPr/>
       </w:pPr>
+      <w:bookmarkStart w:id="5" w:name="__RefHeading___Toc924_1436562261"/>
+      <w:bookmarkEnd w:id="5"/>
       <w:r>
         <w:rPr>
           <w:rFonts w:ascii="Helvetica-Light" w:hAnsi="Helvetica-Light"/>
@@ -1752,41 +1876,21 @@
         <w:pStyle w:val="Heading1"/>
         <w:rPr/>
       </w:pPr>
-      <w:bookmarkStart w:id="1" w:name="__RefHeading___Toc169_1436562261"/>
-      <w:bookmarkEnd w:id="1"/>
-      <w:r>
-        <w:rPr/>
-        <w:t>2.0 Architecture Analysis</w:t>
-      </w:r>
-    </w:p>
-    <w:p>
-      <w:pPr>
-        <w:pStyle w:val="Normal"/>
-        <w:rPr/>
-      </w:pPr>
-      <w:r>
-        <w:rPr/>
-        <w:t>Figure 2.1 below shows the basic structure of the system. For the purpose of this project the workload generator will replace the web client.</w:t>
-      </w:r>
-    </w:p>
-    <w:p>
-      <w:pPr>
-        <w:pStyle w:val="Normal"/>
-        <w:rPr/>
-      </w:pPr>
+      <w:bookmarkStart w:id="6" w:name="__RefHeading___Toc169_1436562261"/>
+      <w:bookmarkEnd w:id="6"/>
       <w:r>
         <w:drawing>
           <wp:anchor behindDoc="0" distT="0" distB="101600" distL="0" distR="0" simplePos="0" locked="0" layoutInCell="1" allowOverlap="1" relativeHeight="2">
             <wp:simplePos x="0" y="0"/>
             <wp:positionH relativeFrom="column">
-              <wp:align>center</wp:align>
+              <wp:posOffset>-189865</wp:posOffset>
             </wp:positionH>
             <wp:positionV relativeFrom="paragraph">
-              <wp:align>top</wp:align>
+              <wp:posOffset>1024890</wp:posOffset>
             </wp:positionV>
-            <wp:extent cx="6099810" cy="4161790"/>
+            <wp:extent cx="6198235" cy="5414010"/>
             <wp:effectExtent l="0" t="0" r="0" b="0"/>
-            <wp:wrapSquare wrapText="largest"/>
+            <wp:wrapSquare wrapText="bothSides"/>
             <wp:docPr id="1" name="Image1" descr=""/>
             <wp:cNvGraphicFramePr>
               <a:graphicFrameLocks xmlns:a="http://schemas.openxmlformats.org/drawingml/2006/main" noChangeAspect="1"/>
@@ -1809,7 +1913,7 @@
                   <pic:spPr bwMode="auto">
                     <a:xfrm>
                       <a:off x="0" y="0"/>
-                      <a:ext cx="6099810" cy="4161790"/>
+                      <a:ext cx="6198235" cy="5414010"/>
                     </a:xfrm>
                     <a:prstGeom prst="rect">
                       <a:avLst/>
@@ -1823,16 +1927,167 @@
       </w:r>
       <w:r>
         <w:rPr/>
+        <w:t>2.0 Architecture Analysis</w:t>
+      </w:r>
+    </w:p>
+    <w:p>
+      <w:pPr>
+        <w:pStyle w:val="Normal"/>
+        <w:rPr/>
+      </w:pPr>
+      <w:r>
+        <w:rPr/>
+        <w:t xml:space="preserve">Figure 2.1 below shows the basic structure of the system. For the purpose of this project the workload generator will replace the web client. </w:t>
+      </w:r>
+      <w:r>
+        <w:rPr/>
+        <w:t>The workload generator will feed the workload files directly into the web server. The Web Server will run basic sanitization on the input by ensuring the right number of parameters for a given request.</w:t>
+      </w:r>
+    </w:p>
+    <w:p>
+      <w:pPr>
+        <w:pStyle w:val="Normal"/>
+        <w:rPr>
+          <w:b/>
+          <w:b/>
+          <w:bCs/>
+        </w:rPr>
+      </w:pPr>
+      <w:r>
+        <w:rPr>
+          <w:b/>
+          <w:bCs/>
+        </w:rPr>
         <w:t>Figure 2.1: First Architecture Diagram</w:t>
       </w:r>
     </w:p>
     <w:p>
       <w:pPr>
+        <w:pStyle w:val="Normal"/>
+        <w:rPr>
+          <w:b w:val="false"/>
+          <w:b w:val="false"/>
+          <w:bCs w:val="false"/>
+        </w:rPr>
+      </w:pPr>
+      <w:r>
+        <w:rPr>
+          <w:b w:val="false"/>
+          <w:bCs w:val="false"/>
+        </w:rPr>
+        <w:t>The web server will then pass the requests to the transaction server through a basic socket interfac</w:t>
+      </w:r>
+      <w:r>
+        <w:rPr>
+          <w:b w:val="false"/>
+          <w:bCs w:val="false"/>
+        </w:rPr>
+        <w:t>e. The Transaction server handles the final sanitation of the request before executing and delegating the connections to the trigger manager, transaction database or the quote server (cache).</w:t>
+      </w:r>
+    </w:p>
+    <w:p>
+      <w:pPr>
+        <w:pStyle w:val="Heading2"/>
+        <w:rPr/>
+      </w:pPr>
+      <w:bookmarkStart w:id="7" w:name="__RefHeading___Toc926_1436562261"/>
+      <w:bookmarkEnd w:id="7"/>
+      <w:r>
+        <w:rPr/>
+        <w:t xml:space="preserve">2.1 Workload Generator </w:t>
+      </w:r>
+      <w:r>
+        <w:rPr/>
+        <w:t>&amp; Load Balancer</w:t>
+      </w:r>
+    </w:p>
+    <w:p>
+      <w:pPr>
+        <w:pStyle w:val="Normal"/>
+        <w:rPr/>
+      </w:pPr>
+      <w:r>
+        <w:rPr/>
+        <w:t>The workload generator is written in python to parse the workload file and submit requests to the web-server. The final goal for the workload generator is to parse the workload files and separate commands by users and hand them to the load balancer. The load balancer would then be responsible for starting threads to read the commands directly into the web servers.</w:t>
+      </w:r>
+    </w:p>
+    <w:p>
+      <w:pPr>
+        <w:pStyle w:val="Heading2"/>
+        <w:rPr/>
+      </w:pPr>
+      <w:bookmarkStart w:id="8" w:name="__RefHeading___Toc928_1436562261"/>
+      <w:bookmarkEnd w:id="8"/>
+      <w:r>
+        <w:rPr/>
+        <w:t>2.2 Web Server</w:t>
+      </w:r>
+    </w:p>
+    <w:p>
+      <w:pPr>
+        <w:pStyle w:val="Normal"/>
+        <w:rPr/>
+      </w:pPr>
+      <w:r>
+        <w:rPr/>
+        <w:t>Our initial web server is written in python using wsgi to interface with apache. However, our target implementation will use a basic C server that uses socket communication to communicate with the transaction server. The web server will directly consume from the workload generator (or indirectly though the load balancer once multiple web servers have been implemented). The input read will be validated for the proper number of arguments before it is passed through the socket interface to the transaction server.</w:t>
+      </w:r>
+    </w:p>
+    <w:p>
+      <w:pPr>
+        <w:pStyle w:val="Heading2"/>
+        <w:rPr/>
+      </w:pPr>
+      <w:bookmarkStart w:id="9" w:name="__RefHeading___Toc930_1436562261"/>
+      <w:bookmarkEnd w:id="9"/>
+      <w:r>
+        <w:rPr/>
+        <w:t>2.3 Transaction Server</w:t>
+      </w:r>
+    </w:p>
+    <w:p>
+      <w:pPr>
+        <w:pStyle w:val="Heading2"/>
+        <w:rPr/>
+      </w:pPr>
+      <w:bookmarkStart w:id="10" w:name="__RefHeading___Toc932_1436562261"/>
+      <w:bookmarkEnd w:id="10"/>
+      <w:r>
+        <w:rPr/>
+        <w:t>2.4 Trigger Manager</w:t>
+      </w:r>
+    </w:p>
+    <w:p>
+      <w:pPr>
+        <w:pStyle w:val="Heading2"/>
+        <w:rPr/>
+      </w:pPr>
+      <w:bookmarkStart w:id="11" w:name="__RefHeading___Toc934_1436562261"/>
+      <w:bookmarkEnd w:id="11"/>
+      <w:r>
+        <w:rPr/>
+        <w:t>2.5 Transaction Database</w:t>
+      </w:r>
+    </w:p>
+    <w:p>
+      <w:pPr>
+        <w:pStyle w:val="Heading2"/>
+        <w:rPr/>
+      </w:pPr>
+      <w:bookmarkStart w:id="12" w:name="__RefHeading___Toc936_1436562261"/>
+      <w:bookmarkEnd w:id="12"/>
+      <w:r>
+        <w:rPr/>
+        <w:t>2.6 Cache</w:t>
+      </w:r>
+    </w:p>
+    <w:p>
+      <w:pPr>
         <w:pStyle w:val="Heading1"/>
         <w:rPr/>
       </w:pPr>
-      <w:bookmarkStart w:id="2" w:name="__RefHeading___Toc589_1436562261"/>
-      <w:bookmarkEnd w:id="2"/>
+      <w:bookmarkStart w:id="13" w:name="__RefHeading___Toc589_1436562261"/>
+      <w:bookmarkEnd w:id="13"/>
       <w:r>
         <w:rPr/>
         <w:t>3.0 Distribution Analysis</w:t>
@@ -1857,8 +2112,8 @@
         <w:pStyle w:val="Heading1"/>
         <w:rPr/>
       </w:pPr>
-      <w:bookmarkStart w:id="3" w:name="__RefHeading___Toc591_1436562261"/>
-      <w:bookmarkEnd w:id="3"/>
+      <w:bookmarkStart w:id="14" w:name="__RefHeading___Toc591_1436562261"/>
+      <w:bookmarkEnd w:id="14"/>
       <w:r>
         <w:rPr/>
         <w:t>4.0 Stability Analysis</w:t>

</xml_diff>

<commit_message>
added wordpress url to docs
</commit_message>
<xml_diff>
--- a/documentation/main.docx
+++ b/documentation/main.docx
@@ -230,7 +230,7 @@
         <w:rPr>
           <w:rtl w:val="0"/>
         </w:rPr>
-        <w:t>2</w:t>
+        <w:t>3</w:t>
       </w:r>
       <w:r>
         <w:rPr/>
@@ -298,7 +298,7 @@
         <w:rPr>
           <w:rtl w:val="0"/>
         </w:rPr>
-        <w:t>4</w:t>
+        <w:t>3</w:t>
       </w:r>
       <w:r>
         <w:rPr/>
@@ -332,7 +332,7 @@
         <w:rPr>
           <w:rtl w:val="0"/>
         </w:rPr>
-        <w:t>4</w:t>
+        <w:t>3</w:t>
       </w:r>
       <w:r>
         <w:rPr/>
@@ -365,7 +365,7 @@
         <w:rPr>
           <w:rtl w:val="0"/>
         </w:rPr>
-        <w:t>4</w:t>
+        <w:t>3</w:t>
       </w:r>
       <w:r>
         <w:rPr/>
@@ -466,7 +466,7 @@
         <w:rPr>
           <w:rtl w:val="0"/>
         </w:rPr>
-        <w:t>4</w:t>
+        <w:t>5</w:t>
       </w:r>
       <w:r>
         <w:rPr/>
@@ -589,12 +589,15 @@
     </w:p>
     <w:p>
       <w:pPr>
-        <w:pStyle w:val="Body"/>
+        <w:pStyle w:val="Body A"/>
       </w:pPr>
     </w:p>
     <w:p>
       <w:pPr>
         <w:pStyle w:val="Heading"/>
+        <w:rPr>
+          <w:lang w:val="en-US"/>
+        </w:rPr>
       </w:pPr>
       <w:bookmarkStart w:name="_Toc" w:id="0"/>
       <w:bookmarkStart w:name="_RefHeading___Toc157_1436562261" w:id="1"/>
@@ -609,7 +612,100 @@
     </w:p>
     <w:p>
       <w:pPr>
-        <w:pStyle w:val="Body"/>
+        <w:pStyle w:val="Body A"/>
+        <w:rPr>
+          <w:rFonts w:ascii="Helvetica Light" w:cs="Helvetica Light" w:hAnsi="Helvetica Light" w:eastAsia="Helvetica Light"/>
+          <w:color w:val="193b65"/>
+          <w:sz w:val="24"/>
+          <w:szCs w:val="24"/>
+          <w:u w:color="193b65"/>
+          <w:lang w:val="en-US"/>
+        </w:rPr>
+      </w:pPr>
+      <w:bookmarkEnd w:id="1"/>
+      <w:r>
+        <w:rPr>
+          <w:rFonts w:ascii="Helvetica Light" w:hAnsi="Helvetica Light"/>
+          <w:color w:val="193b65"/>
+          <w:sz w:val="24"/>
+          <w:szCs w:val="24"/>
+          <w:u w:color="193b65"/>
+          <w:rtl w:val="0"/>
+          <w:lang w:val="en-US"/>
+        </w:rPr>
+        <w:t>Project Webpage</w:t>
+      </w:r>
+    </w:p>
+    <w:p>
+      <w:pPr>
+        <w:pStyle w:val="Body A"/>
+        <w:rPr>
+          <w:lang w:val="en-US"/>
+        </w:rPr>
+      </w:pPr>
+      <w:r>
+        <w:rPr>
+          <w:rtl w:val="0"/>
+          <w:lang w:val="en-US"/>
+        </w:rPr>
+        <w:t xml:space="preserve">The team project webpage can be found at: </w:t>
+      </w:r>
+      <w:bookmarkStart w:name="_RefHeading___Toc157_1436562261" w:id="2"/>
+      <w:r>
+        <w:rPr>
+          <w:rtl w:val="0"/>
+          <w:lang w:val="en-US"/>
+        </w:rPr>
+        <w:t xml:space="preserve"> </w:t>
+      </w:r>
+      <w:bookmarkEnd w:id="2"/>
+      <w:r>
+        <w:rPr>
+          <w:rStyle w:val="Hyperlink.0"/>
+        </w:rPr>
+        <w:fldChar w:fldCharType="begin" w:fldLock="0"/>
+      </w:r>
+      <w:r>
+        <w:rPr>
+          <w:rStyle w:val="Hyperlink.0"/>
+        </w:rPr>
+        <w:instrText xml:space="preserve"> HYPERLINK "https://seng462project.wordpress.com/"</w:instrText>
+      </w:r>
+      <w:r>
+        <w:rPr>
+          <w:rStyle w:val="Hyperlink.0"/>
+        </w:rPr>
+        <w:fldChar w:fldCharType="separate" w:fldLock="0"/>
+      </w:r>
+      <w:r>
+        <w:rPr>
+          <w:rStyle w:val="Hyperlink.0"/>
+          <w:rtl w:val="0"/>
+          <w:lang w:val="en-US"/>
+        </w:rPr>
+        <w:t>https://seng462project.wordpress.com/</w:t>
+      </w:r>
+      <w:r>
+        <w:rPr/>
+        <w:fldChar w:fldCharType="end" w:fldLock="0"/>
+      </w:r>
+    </w:p>
+    <w:p>
+      <w:pPr>
+        <w:pStyle w:val="Body A"/>
+      </w:pPr>
+      <w:r>
+        <w:rPr>
+          <w:rtl w:val="0"/>
+          <w:lang w:val="en-US"/>
+        </w:rPr>
+        <w:t>This page contains a link to the codebase, as well as blog posts with updates on the status and performance of this project.</w:t>
+      </w:r>
+      <w:bookmarkStart w:name="_RefHeading___Toc157_1436562261" w:id="3"/>
+    </w:p>
+    <w:p>
+      <w:pPr>
+        <w:pStyle w:val="Body A"/>
         <w:tabs>
           <w:tab w:val="left" w:pos="560"/>
           <w:tab w:val="left" w:pos="1120"/>
@@ -643,7 +739,7 @@
     </w:p>
     <w:p>
       <w:pPr>
-        <w:pStyle w:val="Body"/>
+        <w:pStyle w:val="Body A"/>
         <w:tabs>
           <w:tab w:val="left" w:pos="560"/>
           <w:tab w:val="left" w:pos="1120"/>
@@ -671,14 +767,14 @@
         </w:rPr>
         <w:t>Receives information from all servers about received requests.</w:t>
       </w:r>
-      <w:bookmarkEnd w:id="1"/>
+      <w:bookmarkEnd w:id="3"/>
     </w:p>
     <w:p>
       <w:pPr>
         <w:pStyle w:val="Heading 2"/>
       </w:pPr>
-      <w:bookmarkStart w:name="_Toc1" w:id="2"/>
-      <w:bookmarkStart w:name="_RefHeading___Toc916_1436562261" w:id="3"/>
+      <w:bookmarkStart w:name="_Toc1" w:id="4"/>
+      <w:bookmarkStart w:name="_RefHeading___Toc916_1436562261" w:id="5"/>
       <w:r>
         <w:rPr>
           <w:outline w:val="0"/>
@@ -691,11 +787,11 @@
         </w:rPr>
         <w:t xml:space="preserve">1.1 Web Client </w:t>
       </w:r>
-      <w:bookmarkEnd w:id="2"/>
-    </w:p>
-    <w:p>
-      <w:pPr>
-        <w:pStyle w:val="Body"/>
+      <w:bookmarkEnd w:id="4"/>
+    </w:p>
+    <w:p>
+      <w:pPr>
+        <w:pStyle w:val="Body A"/>
         <w:tabs>
           <w:tab w:val="left" w:pos="560"/>
           <w:tab w:val="left" w:pos="1120"/>
@@ -726,7 +822,7 @@
     </w:p>
     <w:p>
       <w:pPr>
-        <w:pStyle w:val="Body"/>
+        <w:pStyle w:val="Body A"/>
         <w:tabs>
           <w:tab w:val="left" w:pos="560"/>
           <w:tab w:val="left" w:pos="1120"/>
@@ -757,7 +853,7 @@
     </w:p>
     <w:p>
       <w:pPr>
-        <w:pStyle w:val="Body"/>
+        <w:pStyle w:val="Body A"/>
         <w:tabs>
           <w:tab w:val="left" w:pos="560"/>
           <w:tab w:val="left" w:pos="1120"/>
@@ -788,7 +884,7 @@
     </w:p>
     <w:p>
       <w:pPr>
-        <w:pStyle w:val="Body"/>
+        <w:pStyle w:val="Body A"/>
         <w:tabs>
           <w:tab w:val="left" w:pos="560"/>
           <w:tab w:val="left" w:pos="1120"/>
@@ -819,7 +915,7 @@
     </w:p>
     <w:p>
       <w:pPr>
-        <w:pStyle w:val="Body"/>
+        <w:pStyle w:val="Body A"/>
         <w:tabs>
           <w:tab w:val="left" w:pos="560"/>
           <w:tab w:val="left" w:pos="1120"/>
@@ -851,7 +947,7 @@
     </w:p>
     <w:p>
       <w:pPr>
-        <w:pStyle w:val="Body"/>
+        <w:pStyle w:val="Body A"/>
         <w:tabs>
           <w:tab w:val="left" w:pos="560"/>
           <w:tab w:val="left" w:pos="1120"/>
@@ -883,7 +979,7 @@
     </w:p>
     <w:p>
       <w:pPr>
-        <w:pStyle w:val="Body"/>
+        <w:pStyle w:val="Body A"/>
         <w:tabs>
           <w:tab w:val="left" w:pos="560"/>
           <w:tab w:val="left" w:pos="1120"/>
@@ -914,7 +1010,7 @@
     </w:p>
     <w:p>
       <w:pPr>
-        <w:pStyle w:val="Body"/>
+        <w:pStyle w:val="Body A"/>
         <w:tabs>
           <w:tab w:val="left" w:pos="560"/>
           <w:tab w:val="left" w:pos="1120"/>
@@ -946,7 +1042,7 @@
     </w:p>
     <w:p>
       <w:pPr>
-        <w:pStyle w:val="Body"/>
+        <w:pStyle w:val="Body A"/>
         <w:tabs>
           <w:tab w:val="left" w:pos="560"/>
           <w:tab w:val="left" w:pos="1120"/>
@@ -978,7 +1074,7 @@
     </w:p>
     <w:p>
       <w:pPr>
-        <w:pStyle w:val="Body"/>
+        <w:pStyle w:val="Body A"/>
         <w:tabs>
           <w:tab w:val="left" w:pos="560"/>
           <w:tab w:val="left" w:pos="1120"/>
@@ -1009,7 +1105,7 @@
     </w:p>
     <w:p>
       <w:pPr>
-        <w:pStyle w:val="Body"/>
+        <w:pStyle w:val="Body A"/>
         <w:tabs>
           <w:tab w:val="left" w:pos="560"/>
           <w:tab w:val="left" w:pos="1120"/>
@@ -1041,7 +1137,7 @@
     </w:p>
     <w:p>
       <w:pPr>
-        <w:pStyle w:val="Body"/>
+        <w:pStyle w:val="Body A"/>
         <w:tabs>
           <w:tab w:val="left" w:pos="560"/>
           <w:tab w:val="left" w:pos="1120"/>
@@ -1072,7 +1168,7 @@
     </w:p>
     <w:p>
       <w:pPr>
-        <w:pStyle w:val="Body"/>
+        <w:pStyle w:val="Body A"/>
         <w:tabs>
           <w:tab w:val="left" w:pos="560"/>
           <w:tab w:val="left" w:pos="1120"/>
@@ -1104,7 +1200,7 @@
     </w:p>
     <w:p>
       <w:pPr>
-        <w:pStyle w:val="Body"/>
+        <w:pStyle w:val="Body A"/>
         <w:tabs>
           <w:tab w:val="left" w:pos="560"/>
           <w:tab w:val="left" w:pos="1120"/>
@@ -1135,7 +1231,7 @@
     </w:p>
     <w:p>
       <w:pPr>
-        <w:pStyle w:val="Body"/>
+        <w:pStyle w:val="Body A"/>
         <w:tabs>
           <w:tab w:val="left" w:pos="560"/>
           <w:tab w:val="left" w:pos="1120"/>
@@ -1167,7 +1263,7 @@
     </w:p>
     <w:p>
       <w:pPr>
-        <w:pStyle w:val="Body"/>
+        <w:pStyle w:val="Body A"/>
         <w:tabs>
           <w:tab w:val="left" w:pos="560"/>
           <w:tab w:val="left" w:pos="1120"/>
@@ -1198,7 +1294,7 @@
     </w:p>
     <w:p>
       <w:pPr>
-        <w:pStyle w:val="Body"/>
+        <w:pStyle w:val="Body A"/>
         <w:tabs>
           <w:tab w:val="left" w:pos="560"/>
           <w:tab w:val="left" w:pos="1120"/>
@@ -1230,7 +1326,7 @@
     </w:p>
     <w:p>
       <w:pPr>
-        <w:pStyle w:val="Body"/>
+        <w:pStyle w:val="Body A"/>
         <w:tabs>
           <w:tab w:val="left" w:pos="560"/>
           <w:tab w:val="left" w:pos="1120"/>
@@ -1261,7 +1357,7 @@
     </w:p>
     <w:p>
       <w:pPr>
-        <w:pStyle w:val="Body"/>
+        <w:pStyle w:val="Body A"/>
         <w:tabs>
           <w:tab w:val="left" w:pos="560"/>
           <w:tab w:val="left" w:pos="1120"/>
@@ -1293,7 +1389,7 @@
     </w:p>
     <w:p>
       <w:pPr>
-        <w:pStyle w:val="Body"/>
+        <w:pStyle w:val="Body A"/>
         <w:tabs>
           <w:tab w:val="left" w:pos="560"/>
           <w:tab w:val="left" w:pos="1120"/>
@@ -1324,7 +1420,7 @@
     </w:p>
     <w:p>
       <w:pPr>
-        <w:pStyle w:val="Body"/>
+        <w:pStyle w:val="Body A"/>
         <w:tabs>
           <w:tab w:val="left" w:pos="560"/>
           <w:tab w:val="left" w:pos="1120"/>
@@ -1353,14 +1449,14 @@
         </w:rPr>
         <w:t>Perhaps have a special admin user that adds the dump commands to the user page? It's one way to trigger the generation of the logs. Full dump only supposed to be run from an admin account.</w:t>
       </w:r>
-      <w:bookmarkEnd w:id="3"/>
+      <w:bookmarkEnd w:id="5"/>
     </w:p>
     <w:p>
       <w:pPr>
         <w:pStyle w:val="Heading 2"/>
       </w:pPr>
-      <w:bookmarkStart w:name="_Toc2" w:id="4"/>
-      <w:bookmarkStart w:name="_RefHeading___Toc918_1436562261" w:id="5"/>
+      <w:bookmarkStart w:name="_Toc2" w:id="6"/>
+      <w:bookmarkStart w:name="_RefHeading___Toc918_1436562261" w:id="7"/>
       <w:r>
         <w:rPr>
           <w:outline w:val="0"/>
@@ -1374,11 +1470,11 @@
         </w:rPr>
         <w:t>1.2 Workload Generator</w:t>
       </w:r>
-      <w:bookmarkEnd w:id="4"/>
-    </w:p>
-    <w:p>
-      <w:pPr>
-        <w:pStyle w:val="Body"/>
+      <w:bookmarkEnd w:id="6"/>
+    </w:p>
+    <w:p>
+      <w:pPr>
+        <w:pStyle w:val="Body A"/>
         <w:tabs>
           <w:tab w:val="left" w:pos="560"/>
           <w:tab w:val="left" w:pos="1120"/>
@@ -1409,7 +1505,7 @@
     </w:p>
     <w:p>
       <w:pPr>
-        <w:pStyle w:val="Body"/>
+        <w:pStyle w:val="Body A"/>
         <w:tabs>
           <w:tab w:val="left" w:pos="560"/>
           <w:tab w:val="left" w:pos="1120"/>
@@ -1440,60 +1536,38 @@
     </w:p>
     <w:p>
       <w:pPr>
-        <w:pStyle w:val="Body"/>
-        <w:tabs>
-          <w:tab w:val="left" w:pos="560"/>
-          <w:tab w:val="left" w:pos="1120"/>
-          <w:tab w:val="left" w:pos="1680"/>
-          <w:tab w:val="left" w:pos="2240"/>
-          <w:tab w:val="left" w:pos="2800"/>
-          <w:tab w:val="left" w:pos="3360"/>
-          <w:tab w:val="left" w:pos="3920"/>
-          <w:tab w:val="left" w:pos="4480"/>
-          <w:tab w:val="left" w:pos="5040"/>
-          <w:tab w:val="left" w:pos="5600"/>
-          <w:tab w:val="left" w:pos="6160"/>
-          <w:tab w:val="left" w:pos="6720"/>
-        </w:tabs>
-        <w:spacing w:line="256" w:lineRule="auto"/>
-      </w:pPr>
-      <w:r>
-        <w:rPr>
-          <w:outline w:val="0"/>
-          <w:color w:val="000000"/>
-          <w:spacing w:val="0"/>
-          <w:u w:val="none" w:color="000000"/>
-          <w:rtl w:val="0"/>
-          <w:lang w:val="en-US"/>
-        </w:rPr>
-        <w:t xml:space="preserve">Advancements in the code may take the form of translation to C, and adding threads to </w:t>
-      </w:r>
-      <w:r>
-        <w:rPr>
-          <w:outline w:val="0"/>
-          <w:color w:val="000000"/>
-          <w:spacing w:val="0"/>
-          <w:u w:val="none" w:color="000000"/>
-          <w:rtl w:val="0"/>
-          <w:lang w:val="en-US"/>
-        </w:rPr>
-        <w:t>parallelize</w:t>
-      </w:r>
-      <w:r>
-        <w:rPr>
-          <w:outline w:val="0"/>
-          <w:color w:val="000000"/>
-          <w:spacing w:val="0"/>
-          <w:u w:val="none" w:color="000000"/>
-          <w:rtl w:val="0"/>
-          <w:lang w:val="en-US"/>
-        </w:rPr>
-        <w:t xml:space="preserve"> the commands (keeping each users' commands in order).</w:t>
-      </w:r>
-    </w:p>
-    <w:p>
-      <w:pPr>
-        <w:pStyle w:val="Body"/>
+        <w:pStyle w:val="Body A"/>
+        <w:tabs>
+          <w:tab w:val="left" w:pos="560"/>
+          <w:tab w:val="left" w:pos="1120"/>
+          <w:tab w:val="left" w:pos="1680"/>
+          <w:tab w:val="left" w:pos="2240"/>
+          <w:tab w:val="left" w:pos="2800"/>
+          <w:tab w:val="left" w:pos="3360"/>
+          <w:tab w:val="left" w:pos="3920"/>
+          <w:tab w:val="left" w:pos="4480"/>
+          <w:tab w:val="left" w:pos="5040"/>
+          <w:tab w:val="left" w:pos="5600"/>
+          <w:tab w:val="left" w:pos="6160"/>
+          <w:tab w:val="left" w:pos="6720"/>
+        </w:tabs>
+        <w:spacing w:line="256" w:lineRule="auto"/>
+      </w:pPr>
+      <w:r>
+        <w:rPr>
+          <w:outline w:val="0"/>
+          <w:color w:val="000000"/>
+          <w:spacing w:val="0"/>
+          <w:u w:val="none" w:color="000000"/>
+          <w:rtl w:val="0"/>
+          <w:lang w:val="en-US"/>
+        </w:rPr>
+        <w:t>Advancements in the code may take the form of translation to C, and adding threads to parallelize the commands (keeping each users' commands in order).</w:t>
+      </w:r>
+    </w:p>
+    <w:p>
+      <w:pPr>
+        <w:pStyle w:val="Body A"/>
         <w:tabs>
           <w:tab w:val="left" w:pos="560"/>
           <w:tab w:val="left" w:pos="1120"/>
@@ -1520,7 +1594,7 @@
     </w:p>
     <w:p>
       <w:pPr>
-        <w:pStyle w:val="Body"/>
+        <w:pStyle w:val="Body A"/>
         <w:tabs>
           <w:tab w:val="left" w:pos="560"/>
           <w:tab w:val="left" w:pos="1120"/>
@@ -1551,7 +1625,7 @@
     </w:p>
     <w:p>
       <w:pPr>
-        <w:pStyle w:val="Body"/>
+        <w:pStyle w:val="Body A"/>
         <w:tabs>
           <w:tab w:val="left" w:pos="560"/>
           <w:tab w:val="left" w:pos="1120"/>
@@ -1582,7 +1656,7 @@
     </w:p>
     <w:p>
       <w:pPr>
-        <w:pStyle w:val="Body"/>
+        <w:pStyle w:val="Body A"/>
         <w:tabs>
           <w:tab w:val="left" w:pos="560"/>
           <w:tab w:val="left" w:pos="1120"/>
@@ -1616,25 +1690,25 @@
         </w:rPr>
         <w:t>An alternative being considered is to have the workload generator communicate directly to the transaction server.</w:t>
       </w:r>
-      <w:bookmarkEnd w:id="5"/>
+      <w:bookmarkEnd w:id="7"/>
     </w:p>
     <w:p>
       <w:pPr>
         <w:pStyle w:val="Heading 2"/>
       </w:pPr>
-      <w:bookmarkStart w:name="_Toc3" w:id="6"/>
-      <w:bookmarkStart w:name="_RefHeading___Toc920_1436562261" w:id="7"/>
+      <w:bookmarkStart w:name="_Toc3" w:id="8"/>
+      <w:bookmarkStart w:name="_RefHeading___Toc920_1436562261" w:id="9"/>
       <w:r>
         <w:rPr>
           <w:rtl w:val="0"/>
         </w:rPr>
         <w:t>1.3 Web Server</w:t>
       </w:r>
-      <w:bookmarkEnd w:id="6"/>
-    </w:p>
-    <w:p>
-      <w:pPr>
-        <w:pStyle w:val="Body"/>
+      <w:bookmarkEnd w:id="8"/>
+    </w:p>
+    <w:p>
+      <w:pPr>
+        <w:pStyle w:val="Body A"/>
         <w:tabs>
           <w:tab w:val="left" w:pos="560"/>
           <w:tab w:val="left" w:pos="1120"/>
@@ -1662,14 +1736,14 @@
         </w:rPr>
         <w:t>Takes commands from the workload generator or web client, sends to the transaction server for execution, and forwards the result to the web client.</w:t>
       </w:r>
-      <w:bookmarkEnd w:id="7"/>
+      <w:bookmarkEnd w:id="9"/>
     </w:p>
     <w:p>
       <w:pPr>
         <w:pStyle w:val="Heading 2"/>
       </w:pPr>
-      <w:bookmarkStart w:name="_Toc4" w:id="8"/>
-      <w:bookmarkStart w:name="_RefHeading___Toc922_1436562261" w:id="9"/>
+      <w:bookmarkStart w:name="_Toc4" w:id="10"/>
+      <w:bookmarkStart w:name="_RefHeading___Toc922_1436562261" w:id="11"/>
       <w:r>
         <w:rPr>
           <w:outline w:val="0"/>
@@ -1683,11 +1757,11 @@
         </w:rPr>
         <w:t>1.4 Transaction Server</w:t>
       </w:r>
-      <w:bookmarkEnd w:id="8"/>
-    </w:p>
-    <w:p>
-      <w:pPr>
-        <w:pStyle w:val="Body"/>
+      <w:bookmarkEnd w:id="10"/>
+    </w:p>
+    <w:p>
+      <w:pPr>
+        <w:pStyle w:val="Body A"/>
         <w:tabs>
           <w:tab w:val="left" w:pos="560"/>
           <w:tab w:val="left" w:pos="1120"/>
@@ -1718,7 +1792,7 @@
     </w:p>
     <w:p>
       <w:pPr>
-        <w:pStyle w:val="Body"/>
+        <w:pStyle w:val="Body A"/>
         <w:tabs>
           <w:tab w:val="left" w:pos="560"/>
           <w:tab w:val="left" w:pos="1120"/>
@@ -1749,7 +1823,7 @@
     </w:p>
     <w:p>
       <w:pPr>
-        <w:pStyle w:val="Body"/>
+        <w:pStyle w:val="Body A"/>
         <w:tabs>
           <w:tab w:val="left" w:pos="560"/>
           <w:tab w:val="left" w:pos="1120"/>
@@ -1780,7 +1854,7 @@
     </w:p>
     <w:p>
       <w:pPr>
-        <w:pStyle w:val="Body"/>
+        <w:pStyle w:val="Body A"/>
         <w:tabs>
           <w:tab w:val="left" w:pos="560"/>
           <w:tab w:val="left" w:pos="1120"/>
@@ -1812,7 +1886,7 @@
     </w:p>
     <w:p>
       <w:pPr>
-        <w:pStyle w:val="Body"/>
+        <w:pStyle w:val="Body A"/>
         <w:tabs>
           <w:tab w:val="left" w:pos="560"/>
           <w:tab w:val="left" w:pos="1120"/>
@@ -1844,7 +1918,7 @@
     </w:p>
     <w:p>
       <w:pPr>
-        <w:pStyle w:val="Body"/>
+        <w:pStyle w:val="Body A"/>
         <w:tabs>
           <w:tab w:val="left" w:pos="560"/>
           <w:tab w:val="left" w:pos="1120"/>
@@ -1876,7 +1950,7 @@
     </w:p>
     <w:p>
       <w:pPr>
-        <w:pStyle w:val="Body"/>
+        <w:pStyle w:val="Body A"/>
         <w:tabs>
           <w:tab w:val="left" w:pos="560"/>
           <w:tab w:val="left" w:pos="1120"/>
@@ -1905,14 +1979,14 @@
         <w:tab/>
         <w:t>Report the quote request to the database for logging</w:t>
       </w:r>
-      <w:bookmarkEnd w:id="9"/>
+      <w:bookmarkEnd w:id="11"/>
     </w:p>
     <w:p>
       <w:pPr>
         <w:pStyle w:val="Heading 2"/>
       </w:pPr>
-      <w:bookmarkStart w:name="_Toc5" w:id="10"/>
-      <w:bookmarkStart w:name="_RefHeading___Toc924_1436562261" w:id="11"/>
+      <w:bookmarkStart w:name="_Toc5" w:id="12"/>
+      <w:bookmarkStart w:name="_RefHeading___Toc924_1436562261" w:id="13"/>
       <w:r>
         <w:rPr>
           <w:outline w:val="0"/>
@@ -1926,11 +2000,11 @@
         </w:rPr>
         <w:t xml:space="preserve">1.5 Client/Transaction Database </w:t>
       </w:r>
-      <w:bookmarkEnd w:id="10"/>
-    </w:p>
-    <w:p>
-      <w:pPr>
-        <w:pStyle w:val="Body"/>
+      <w:bookmarkEnd w:id="12"/>
+    </w:p>
+    <w:p>
+      <w:pPr>
+        <w:pStyle w:val="Body A"/>
         <w:tabs>
           <w:tab w:val="left" w:pos="560"/>
           <w:tab w:val="left" w:pos="1120"/>
@@ -1961,7 +2035,7 @@
     </w:p>
     <w:p>
       <w:pPr>
-        <w:pStyle w:val="Body"/>
+        <w:pStyle w:val="Body A"/>
         <w:tabs>
           <w:tab w:val="left" w:pos="560"/>
           <w:tab w:val="left" w:pos="1120"/>
@@ -1992,7 +2066,7 @@
     </w:p>
     <w:p>
       <w:pPr>
-        <w:pStyle w:val="Body"/>
+        <w:pStyle w:val="Body A"/>
         <w:tabs>
           <w:tab w:val="left" w:pos="560"/>
           <w:tab w:val="left" w:pos="1120"/>
@@ -2023,7 +2097,7 @@
     </w:p>
     <w:p>
       <w:pPr>
-        <w:pStyle w:val="Body"/>
+        <w:pStyle w:val="Body A"/>
         <w:tabs>
           <w:tab w:val="left" w:pos="560"/>
           <w:tab w:val="left" w:pos="1120"/>
@@ -2061,8 +2135,8 @@
       <w:pPr>
         <w:pStyle w:val="Heading"/>
       </w:pPr>
-      <w:bookmarkStart w:name="_Toc6" w:id="12"/>
-      <w:bookmarkStart w:name="_RefHeading___Toc169_1436562261" w:id="13"/>
+      <w:bookmarkStart w:name="_Toc6" w:id="14"/>
+      <w:bookmarkStart w:name="_RefHeading___Toc169_1436562261" w:id="15"/>
       <w:r>
         <w:rPr>
           <w:color w:val="000000"/>
@@ -2072,7 +2146,7 @@
           <wp:anchor distT="25400" distB="25400" distL="25400" distR="25400" simplePos="0" relativeHeight="251659264" behindDoc="0" locked="0" layoutInCell="1" allowOverlap="1">
             <wp:simplePos x="0" y="0"/>
             <wp:positionH relativeFrom="column">
-              <wp:posOffset>-189864</wp:posOffset>
+              <wp:posOffset>-189863</wp:posOffset>
             </wp:positionH>
             <wp:positionV relativeFrom="line">
               <wp:posOffset>1024889</wp:posOffset>
@@ -2126,11 +2200,11 @@
         </w:rPr>
         <w:t>2.0 Architecture Analysis</w:t>
       </w:r>
-      <w:bookmarkEnd w:id="12"/>
-    </w:p>
-    <w:p>
-      <w:pPr>
-        <w:pStyle w:val="Body"/>
+      <w:bookmarkEnd w:id="14"/>
+    </w:p>
+    <w:p>
+      <w:pPr>
+        <w:pStyle w:val="Body A"/>
       </w:pPr>
       <w:r>
         <w:rPr>
@@ -2142,7 +2216,7 @@
     </w:p>
     <w:p>
       <w:pPr>
-        <w:pStyle w:val="Body"/>
+        <w:pStyle w:val="Body A"/>
         <w:rPr>
           <w:b w:val="1"/>
           <w:bCs w:val="1"/>
@@ -2160,7 +2234,7 @@
     </w:p>
     <w:p>
       <w:pPr>
-        <w:pStyle w:val="Body"/>
+        <w:pStyle w:val="Body A"/>
       </w:pPr>
       <w:r>
         <w:rPr>
@@ -2169,14 +2243,14 @@
         </w:rPr>
         <w:t>The web server will then pass the requests to the transaction server through a basic socket interface. The Transaction server handles the final sanitation of the request before executing and delegating the connections to the trigger manager, transaction database or the quote server (cache).</w:t>
       </w:r>
-      <w:bookmarkEnd w:id="13"/>
+      <w:bookmarkEnd w:id="15"/>
     </w:p>
     <w:p>
       <w:pPr>
         <w:pStyle w:val="Heading 2"/>
       </w:pPr>
-      <w:bookmarkStart w:name="_Toc7" w:id="14"/>
-      <w:bookmarkStart w:name="_RefHeading___Toc926_1436562261" w:id="15"/>
+      <w:bookmarkStart w:name="_Toc7" w:id="16"/>
+      <w:bookmarkStart w:name="_RefHeading___Toc926_1436562261" w:id="17"/>
       <w:r>
         <w:rPr>
           <w:rtl w:val="0"/>
@@ -2184,11 +2258,11 @@
         </w:rPr>
         <w:t>2.1 Workload Generator &amp; Load Balancer</w:t>
       </w:r>
-      <w:bookmarkEnd w:id="14"/>
-    </w:p>
-    <w:p>
-      <w:pPr>
-        <w:pStyle w:val="Body"/>
+      <w:bookmarkEnd w:id="16"/>
+    </w:p>
+    <w:p>
+      <w:pPr>
+        <w:pStyle w:val="Body A"/>
       </w:pPr>
       <w:r>
         <w:rPr>
@@ -2197,25 +2271,25 @@
         </w:rPr>
         <w:t>The workload generator is written in python to parse the workload file and submit requests to the web-server. The final goal for the workload generator is to parse the workload files and separate commands by users and hand them to the load balancer. The load balancer would then be responsible for starting threads to read the commands directly into the web servers.</w:t>
       </w:r>
-      <w:bookmarkEnd w:id="15"/>
+      <w:bookmarkEnd w:id="17"/>
     </w:p>
     <w:p>
       <w:pPr>
         <w:pStyle w:val="Heading 2"/>
       </w:pPr>
-      <w:bookmarkStart w:name="_Toc8" w:id="16"/>
-      <w:bookmarkStart w:name="_RefHeading___Toc928_1436562261" w:id="17"/>
+      <w:bookmarkStart w:name="_Toc8" w:id="18"/>
+      <w:bookmarkStart w:name="_RefHeading___Toc928_1436562261" w:id="19"/>
       <w:r>
         <w:rPr>
           <w:rtl w:val="0"/>
         </w:rPr>
         <w:t>2.2 Web Server</w:t>
       </w:r>
-      <w:bookmarkEnd w:id="16"/>
-    </w:p>
-    <w:p>
-      <w:pPr>
-        <w:pStyle w:val="Body"/>
+      <w:bookmarkEnd w:id="18"/>
+    </w:p>
+    <w:p>
+      <w:pPr>
+        <w:pStyle w:val="Body A"/>
       </w:pPr>
       <w:r>
         <w:rPr>
@@ -2224,111 +2298,111 @@
         </w:rPr>
         <w:t>Our initial web server is written in python using wsgi to interface with apache. However, our target implementation will use a basic C server that uses socket communication to communicate with the transaction server. The web server will directly consume from the workload generator (or indirectly though the load balancer once multiple web servers have been implemented). The input read will be validated for the proper number of arguments before it is passed through the socket interface to the transaction server.</w:t>
       </w:r>
-      <w:bookmarkEnd w:id="17"/>
+      <w:bookmarkEnd w:id="19"/>
     </w:p>
     <w:p>
       <w:pPr>
         <w:pStyle w:val="Heading 2"/>
       </w:pPr>
-      <w:bookmarkStart w:name="_Toc9" w:id="18"/>
-      <w:bookmarkStart w:name="_RefHeading___Toc930_1436562261" w:id="19"/>
+      <w:bookmarkStart w:name="_Toc9" w:id="20"/>
+      <w:bookmarkStart w:name="_RefHeading___Toc930_1436562261" w:id="21"/>
       <w:r>
         <w:rPr>
           <w:rtl w:val="0"/>
           <w:lang w:val="fr-FR"/>
         </w:rPr>
         <w:t>2.3 Transaction Server</w:t>
-      </w:r>
-      <w:bookmarkEnd w:id="19"/>
-      <w:bookmarkEnd w:id="18"/>
-    </w:p>
-    <w:p>
-      <w:pPr>
-        <w:pStyle w:val="Body"/>
-      </w:pPr>
-      <w:bookmarkEnd w:id="11"/>
-      <w:r>
-        <w:rPr>
-          <w:rtl w:val="0"/>
-          <w:lang w:val="en-US"/>
-        </w:rPr>
-        <w:t>The transaction server will be performing the most complex computations and should therefore be the most efficient.  The target implementation will be written in C, and will accept the messages passed via socket interface from the web server.  These messages will then be processed, with potential calls being made the transaction database, trigger manager, or stock quote server cache.  Any actions will also be forwarded to the System audit to be recorded.</w:t>
-      </w:r>
-    </w:p>
-    <w:p>
-      <w:pPr>
-        <w:pStyle w:val="Heading 2"/>
-      </w:pPr>
-      <w:bookmarkStart w:name="_Toc10" w:id="20"/>
-      <w:bookmarkStart w:name="_RefHeading___Toc932_1436562261" w:id="21"/>
-      <w:r>
-        <w:rPr>
-          <w:rtl w:val="0"/>
-        </w:rPr>
-        <w:t>2.4 Trigger Manager</w:t>
       </w:r>
       <w:bookmarkEnd w:id="21"/>
       <w:bookmarkEnd w:id="20"/>
     </w:p>
     <w:p>
       <w:pPr>
-        <w:pStyle w:val="Body"/>
-      </w:pPr>
-      <w:r>
-        <w:rPr>
-          <w:rtl w:val="0"/>
-          <w:lang w:val="en-US"/>
-        </w:rPr>
-        <w:t>The trigger manager is less sensitive to inefficiencies as it will simply be periodically pinged whenever stock prices are updated in the cache.  When a stock price changes, the trigger manager will be notified so that it can initiate any triggers that match the new price level.  The trigger manager will also be communicating with the transaction server to actually complete these actions, as well as to receive any new trigger requests from customers (via the web server).</w:t>
+        <w:pStyle w:val="Body A"/>
+      </w:pPr>
+      <w:bookmarkEnd w:id="13"/>
+      <w:r>
+        <w:rPr>
+          <w:rtl w:val="0"/>
+          <w:lang w:val="en-US"/>
+        </w:rPr>
+        <w:t>The transaction server will be performing the most complex computations and should therefore be the most efficient.  The target implementation will be written in C, and will accept the messages passed via socket interface from the web server.  These messages will then be processed, with potential calls being made the transaction database, trigger manager, or stock quote server cache.  Any actions will also be forwarded to the System audit to be recorded.</w:t>
       </w:r>
     </w:p>
     <w:p>
       <w:pPr>
         <w:pStyle w:val="Heading 2"/>
       </w:pPr>
-      <w:bookmarkStart w:name="_Toc11" w:id="22"/>
-      <w:bookmarkStart w:name="_RefHeading___Toc934_1436562261" w:id="23"/>
-      <w:r>
-        <w:rPr>
-          <w:rtl w:val="0"/>
-          <w:lang w:val="nl-NL"/>
-        </w:rPr>
-        <w:t>2.5 Transaction Database</w:t>
+      <w:bookmarkStart w:name="_Toc10" w:id="22"/>
+      <w:bookmarkStart w:name="_RefHeading___Toc932_1436562261" w:id="23"/>
+      <w:r>
+        <w:rPr>
+          <w:rtl w:val="0"/>
+        </w:rPr>
+        <w:t>2.4 Trigger Manager</w:t>
       </w:r>
       <w:bookmarkEnd w:id="23"/>
       <w:bookmarkEnd w:id="22"/>
     </w:p>
     <w:p>
       <w:pPr>
-        <w:pStyle w:val="Body"/>
-      </w:pPr>
-      <w:r>
-        <w:rPr>
-          <w:rtl w:val="0"/>
-          <w:lang w:val="en-US"/>
-        </w:rPr>
-        <w:t>The transaction database is where all records of user accounts, transaction histories, and triggers will be stored.  Every request will be hitting the transaction database with at least one write or read, so it is essential that the database is able to handle multiple connections as efficiently as possible.  Postgres provides the best balance of speed, stability, and features that would enable us to handle this level of traffic through an SQL database.</w:t>
+        <w:pStyle w:val="Body A"/>
+      </w:pPr>
+      <w:r>
+        <w:rPr>
+          <w:rtl w:val="0"/>
+          <w:lang w:val="en-US"/>
+        </w:rPr>
+        <w:t>The trigger manager is less sensitive to inefficiencies as it will simply be periodically pinged whenever stock prices are updated in the cache.  When a stock price changes, the trigger manager will be notified so that it can initiate any triggers that match the new price level.  The trigger manager will also be communicating with the transaction server to actually complete these actions, as well as to receive any new trigger requests from customers (via the web server).</w:t>
       </w:r>
     </w:p>
     <w:p>
       <w:pPr>
         <w:pStyle w:val="Heading 2"/>
       </w:pPr>
-      <w:bookmarkStart w:name="_Toc12" w:id="24"/>
-      <w:bookmarkStart w:name="_RefHeading___Toc936_1436562261" w:id="25"/>
-      <w:r>
-        <w:rPr>
-          <w:rtl w:val="0"/>
-          <w:lang w:val="it-IT"/>
-        </w:rPr>
-        <w:t>2.6 Cache</w:t>
+      <w:bookmarkStart w:name="_Toc11" w:id="24"/>
+      <w:bookmarkStart w:name="_RefHeading___Toc934_1436562261" w:id="25"/>
+      <w:r>
+        <w:rPr>
+          <w:rtl w:val="0"/>
+          <w:lang w:val="nl-NL"/>
+        </w:rPr>
+        <w:t>2.5 Transaction Database</w:t>
       </w:r>
       <w:bookmarkEnd w:id="25"/>
       <w:bookmarkEnd w:id="24"/>
     </w:p>
     <w:p>
       <w:pPr>
-        <w:pStyle w:val="Body"/>
+        <w:pStyle w:val="Body A"/>
+      </w:pPr>
+      <w:r>
+        <w:rPr>
+          <w:rtl w:val="0"/>
+          <w:lang w:val="en-US"/>
+        </w:rPr>
+        <w:t>The transaction database is where all records of user accounts, transaction histories, and triggers will be stored.  Every request will be hitting the transaction database with at least one write or read, so it is essential that the database is able to handle multiple connections as efficiently as possible.  Postgres provides the best balance of speed, stability, and features that would enable us to handle this level of traffic through an SQL database.</w:t>
+      </w:r>
+    </w:p>
+    <w:p>
+      <w:pPr>
+        <w:pStyle w:val="Heading 2"/>
+      </w:pPr>
+      <w:bookmarkStart w:name="_Toc12" w:id="26"/>
+      <w:bookmarkStart w:name="_RefHeading___Toc936_1436562261" w:id="27"/>
+      <w:r>
+        <w:rPr>
+          <w:rtl w:val="0"/>
+          <w:lang w:val="it-IT"/>
+        </w:rPr>
+        <w:t>2.6 Cache</w:t>
+      </w:r>
+      <w:bookmarkEnd w:id="27"/>
+      <w:bookmarkEnd w:id="26"/>
+    </w:p>
+    <w:p>
+      <w:pPr>
+        <w:pStyle w:val="Body A"/>
       </w:pPr>
       <w:r>
         <w:rPr>
@@ -2342,8 +2416,8 @@
       <w:pPr>
         <w:pStyle w:val="Heading"/>
       </w:pPr>
-      <w:bookmarkStart w:name="_Toc13" w:id="26"/>
-      <w:bookmarkStart w:name="_RefHeading___Toc589_1436562261" w:id="27"/>
+      <w:bookmarkStart w:name="_Toc13" w:id="28"/>
+      <w:bookmarkStart w:name="_RefHeading___Toc589_1436562261" w:id="29"/>
       <w:r>
         <w:rPr>
           <w:rtl w:val="0"/>
@@ -2351,11 +2425,11 @@
         </w:rPr>
         <w:t>3.0 Distribution Analysis</w:t>
       </w:r>
-      <w:bookmarkEnd w:id="26"/>
-    </w:p>
-    <w:p>
-      <w:pPr>
-        <w:pStyle w:val="Body"/>
+      <w:bookmarkEnd w:id="28"/>
+    </w:p>
+    <w:p>
+      <w:pPr>
+        <w:pStyle w:val="Body A"/>
       </w:pPr>
       <w:r>
         <w:rPr>
@@ -2364,14 +2438,14 @@
         </w:rPr>
         <w:t>//To be decided at a later date</w:t>
       </w:r>
-      <w:bookmarkEnd w:id="27"/>
+      <w:bookmarkEnd w:id="29"/>
     </w:p>
     <w:p>
       <w:pPr>
         <w:pStyle w:val="Heading"/>
       </w:pPr>
-      <w:bookmarkStart w:name="_Toc14" w:id="28"/>
-      <w:bookmarkStart w:name="_RefHeading___Toc591_1436562261" w:id="29"/>
+      <w:bookmarkStart w:name="_Toc14" w:id="30"/>
+      <w:bookmarkStart w:name="_RefHeading___Toc591_1436562261" w:id="31"/>
       <w:r>
         <w:rPr>
           <w:rtl w:val="0"/>
@@ -2379,11 +2453,11 @@
         </w:rPr>
         <w:t>4.0 Stability Analysis</w:t>
       </w:r>
-      <w:bookmarkEnd w:id="28"/>
-    </w:p>
-    <w:p>
-      <w:pPr>
-        <w:pStyle w:val="Body"/>
+      <w:bookmarkEnd w:id="30"/>
+    </w:p>
+    <w:p>
+      <w:pPr>
+        <w:pStyle w:val="Body A"/>
       </w:pPr>
       <w:r>
         <w:rPr>
@@ -2392,7 +2466,7 @@
         </w:rPr>
         <w:t>//To be decided at a later date</w:t>
       </w:r>
-      <w:bookmarkEnd w:id="29"/>
+      <w:bookmarkEnd w:id="31"/>
     </w:p>
     <w:sectPr>
       <w:headerReference w:type="default" r:id="rId5"/>
@@ -2691,7 +2765,7 @@
   </w:style>
   <w:style w:type="paragraph" w:styleId="Heading 2">
     <w:name w:val="Heading 2"/>
-    <w:next w:val="Body"/>
+    <w:next w:val="Body A"/>
     <w:pPr>
       <w:keepNext w:val="1"/>
       <w:keepLines w:val="1"/>
@@ -2726,9 +2800,9 @@
       <w:vertAlign w:val="baseline"/>
     </w:rPr>
   </w:style>
-  <w:style w:type="paragraph" w:styleId="Body">
-    <w:name w:val="Body"/>
-    <w:next w:val="Body"/>
+  <w:style w:type="paragraph" w:styleId="Body A">
+    <w:name w:val="Body A"/>
+    <w:next w:val="Body A"/>
     <w:pPr>
       <w:keepNext w:val="0"/>
       <w:keepLines w:val="0"/>
@@ -2802,7 +2876,7 @@
   </w:style>
   <w:style w:type="paragraph" w:styleId="Heading 3">
     <w:name w:val="Heading 3"/>
-    <w:next w:val="Body"/>
+    <w:next w:val="Body A"/>
     <w:pPr>
       <w:keepNext w:val="1"/>
       <w:keepLines w:val="1"/>
@@ -2876,7 +2950,7 @@
   </w:style>
   <w:style w:type="paragraph" w:styleId="Heading">
     <w:name w:val="Heading"/>
-    <w:next w:val="Body"/>
+    <w:next w:val="Body A"/>
     <w:pPr>
       <w:keepNext w:val="1"/>
       <w:keepLines w:val="1"/>
@@ -2947,6 +3021,15 @@
       <w:u w:val="none" w:color="000000"/>
       <w:vertAlign w:val="baseline"/>
       <w:lang w:val="en-US"/>
+    </w:rPr>
+  </w:style>
+  <w:style w:type="character" w:styleId="Hyperlink.0">
+    <w:name w:val="Hyperlink.0"/>
+    <w:basedOn w:val="Hyperlink"/>
+    <w:next w:val="Hyperlink.0"/>
+    <w:rPr>
+      <w:color w:val="0000ff"/>
+      <w:u w:val="single" w:color="0000ff"/>
     </w:rPr>
   </w:style>
 </w:styles>
@@ -3145,17 +3228,17 @@
         <a:solidFill>
           <a:srgbClr val="FFFFFF"/>
         </a:solidFill>
-        <a:ln w="12700" cap="flat">
+        <a:ln w="25400" cap="flat">
           <a:solidFill>
             <a:schemeClr val="accent1"/>
           </a:solidFill>
           <a:prstDash val="solid"/>
-          <a:miter lim="800000"/>
+          <a:round/>
         </a:ln>
         <a:effectLst/>
         <a:sp3d/>
       </a:spPr>
-      <a:bodyPr rot="0" spcFirstLastPara="1" vertOverflow="overflow" horzOverflow="overflow" vert="horz" wrap="square" lIns="45719" tIns="45719" rIns="45719" bIns="45719" numCol="1" spcCol="38100" rtlCol="0" anchor="ctr" upright="0">
+      <a:bodyPr rot="0" spcFirstLastPara="1" vertOverflow="overflow" horzOverflow="overflow" vert="horz" wrap="square" lIns="45718" tIns="45718" rIns="45718" bIns="45718" numCol="1" spcCol="38100" rtlCol="0" anchor="ctr" upright="0">
         <a:spAutoFit/>
       </a:bodyPr>
       <a:lstStyle>
@@ -3183,10 +3266,10 @@
             </a:solidFill>
             <a:effectLst/>
             <a:uFillTx/>
-            <a:latin typeface="Calibri"/>
-            <a:ea typeface="Calibri"/>
-            <a:cs typeface="Calibri"/>
-            <a:sym typeface="Calibri"/>
+            <a:latin typeface="+mn-lt"/>
+            <a:ea typeface="+mn-ea"/>
+            <a:cs typeface="+mn-cs"/>
+            <a:sym typeface="Helvetica"/>
           </a:defRPr>
         </a:defPPr>
         <a:lvl1pPr marL="0" marR="0" indent="0" algn="l" defTabSz="914400" rtl="0" fontAlgn="auto" latinLnBrk="1" hangingPunct="0">
@@ -3434,12 +3517,12 @@
     <a:lnDef>
       <a:spPr>
         <a:noFill/>
-        <a:ln w="12700" cap="flat">
+        <a:ln w="25400" cap="flat">
           <a:solidFill>
             <a:schemeClr val="accent1"/>
           </a:solidFill>
           <a:prstDash val="solid"/>
-          <a:miter lim="800000"/>
+          <a:round/>
         </a:ln>
         <a:effectLst/>
         <a:sp3d/>
@@ -3726,7 +3809,7 @@
         <a:effectLst/>
         <a:sp3d/>
       </a:spPr>
-      <a:bodyPr rot="0" spcFirstLastPara="1" vertOverflow="overflow" horzOverflow="overflow" vert="horz" wrap="square" lIns="45719" tIns="45719" rIns="45719" bIns="45719" numCol="1" spcCol="38100" rtlCol="0" anchor="t" upright="0">
+      <a:bodyPr rot="0" spcFirstLastPara="1" vertOverflow="overflow" horzOverflow="overflow" vert="horz" wrap="square" lIns="45718" tIns="45718" rIns="45718" bIns="45718" numCol="1" spcCol="38100" rtlCol="0" anchor="t" upright="0">
         <a:spAutoFit/>
       </a:bodyPr>
       <a:lstStyle>
@@ -3754,10 +3837,10 @@
             </a:solidFill>
             <a:effectLst/>
             <a:uFillTx/>
-            <a:latin typeface="Calibri"/>
-            <a:ea typeface="Calibri"/>
-            <a:cs typeface="Calibri"/>
-            <a:sym typeface="Calibri"/>
+            <a:latin typeface="+mn-lt"/>
+            <a:ea typeface="+mn-ea"/>
+            <a:cs typeface="+mn-cs"/>
+            <a:sym typeface="Helvetica"/>
           </a:defRPr>
         </a:defPPr>
         <a:lvl1pPr marL="0" marR="0" indent="0" algn="l" defTabSz="914400" rtl="0" fontAlgn="auto" latinLnBrk="1" hangingPunct="0">

</xml_diff>